<commit_message>
Added Section to Syllabus Download
Was missing "Statement regarding Resources to Support Student Success" in the download despite including it in the generator. Now will appear in download by default.
</commit_message>
<xml_diff>
--- a/public/word-template/UBC-O_default.docx
+++ b/public/word-template/UBC-O_default.docx
@@ -18,7 +18,6 @@
         </w:rPr>
         <w:t>${</w:t>
       </w:r>
-      <w:proofErr w:type="spellStart"/>
       <w:r>
         <w:rPr>
           <w:rFonts w:ascii="Calibri" w:hAnsi="Calibri" w:cs="Times"/>
@@ -33,16 +32,7 @@
           <w:sz w:val="24"/>
           <w:szCs w:val="24"/>
         </w:rPr>
-        <w:t>and</w:t>
-      </w:r>
-      <w:proofErr w:type="spellEnd"/>
-      <w:r>
-        <w:rPr>
-          <w:rFonts w:ascii="Calibri" w:hAnsi="Calibri" w:cs="Times"/>
-          <w:sz w:val="24"/>
-          <w:szCs w:val="24"/>
-        </w:rPr>
-        <w:t>}</w:t>
+        <w:t>and}</w:t>
       </w:r>
     </w:p>
     <w:p>
@@ -97,7 +87,6 @@
         </w:rPr>
         <w:t>${/</w:t>
       </w:r>
-      <w:proofErr w:type="spellStart"/>
       <w:r>
         <w:rPr>
           <w:rFonts w:ascii="Calibri" w:hAnsi="Calibri" w:cs="Times"/>
@@ -112,16 +101,7 @@
           <w:sz w:val="24"/>
           <w:szCs w:val="24"/>
         </w:rPr>
-        <w:t>and</w:t>
-      </w:r>
-      <w:proofErr w:type="spellEnd"/>
-      <w:r>
-        <w:rPr>
-          <w:rFonts w:ascii="Calibri" w:hAnsi="Calibri" w:cs="Times"/>
-          <w:sz w:val="24"/>
-          <w:szCs w:val="24"/>
-        </w:rPr>
-        <w:t>}</w:t>
+        <w:t>and}</w:t>
       </w:r>
     </w:p>
     <w:p>
@@ -129,26 +109,10 @@
         <w:pStyle w:val="Heading1"/>
       </w:pPr>
       <w:r>
-        <w:t>${</w:t>
-      </w:r>
-      <w:proofErr w:type="spellStart"/>
-      <w:r>
-        <w:t>courseName</w:t>
-      </w:r>
-      <w:proofErr w:type="spellEnd"/>
-      <w:r>
-        <w:t>}:</w:t>
-      </w:r>
-      <w:r>
-        <w:t xml:space="preserve"> ${</w:t>
-      </w:r>
-      <w:proofErr w:type="spellStart"/>
-      <w:r>
-        <w:t>courseTitle</w:t>
-      </w:r>
-      <w:proofErr w:type="spellEnd"/>
-      <w:r>
-        <w:t>}</w:t>
+        <w:t>${courseName}:</w:t>
+      </w:r>
+      <w:r>
+        <w:t xml:space="preserve"> ${courseTitle}</w:t>
       </w:r>
     </w:p>
     <w:p>
@@ -175,18 +139,127 @@
           <w:sz w:val="24"/>
           <w:szCs w:val="24"/>
         </w:rPr>
+        <w:t>${NoFaculty}</w:t>
+      </w:r>
+    </w:p>
+    <w:p>
+      <w:pPr>
+        <w:rPr>
+          <w:rFonts w:cstheme="minorHAnsi"/>
+          <w:sz w:val="24"/>
+          <w:szCs w:val="24"/>
+        </w:rPr>
+      </w:pPr>
+      <w:r>
+        <w:rPr>
+          <w:rFonts w:cstheme="minorHAnsi"/>
+          <w:b/>
+          <w:sz w:val="24"/>
+          <w:szCs w:val="24"/>
+        </w:rPr>
+        <w:t xml:space="preserve">Faculty: </w:t>
+      </w:r>
+      <w:r>
+        <w:rPr>
+          <w:rFonts w:cstheme="minorHAnsi"/>
+          <w:sz w:val="24"/>
+          <w:szCs w:val="24"/>
+        </w:rPr>
+        <w:t>${faculty}</w:t>
+      </w:r>
+    </w:p>
+    <w:p>
+      <w:pPr>
+        <w:rPr>
+          <w:rFonts w:cstheme="minorHAnsi"/>
+          <w:sz w:val="24"/>
+          <w:szCs w:val="24"/>
+        </w:rPr>
+      </w:pPr>
+      <w:r>
+        <w:rPr>
+          <w:rFonts w:cstheme="minorHAnsi"/>
+          <w:sz w:val="24"/>
+          <w:szCs w:val="24"/>
+        </w:rPr>
+        <w:t>${/NoFaculty}</w:t>
+      </w:r>
+    </w:p>
+    <w:p>
+      <w:pPr>
+        <w:rPr>
+          <w:rFonts w:cstheme="minorHAnsi"/>
+          <w:sz w:val="24"/>
+          <w:szCs w:val="24"/>
+        </w:rPr>
+      </w:pPr>
+      <w:r>
+        <w:rPr>
+          <w:rFonts w:cstheme="minorHAnsi"/>
+          <w:sz w:val="24"/>
+          <w:szCs w:val="24"/>
+        </w:rPr>
+        <w:t>${No</w:t>
+      </w:r>
+      <w:r>
+        <w:rPr>
+          <w:rFonts w:cstheme="minorHAnsi"/>
+          <w:sz w:val="24"/>
+          <w:szCs w:val="24"/>
+        </w:rPr>
+        <w:t>CourseSection</w:t>
+      </w:r>
+      <w:r>
+        <w:rPr>
+          <w:rFonts w:cstheme="minorHAnsi"/>
+          <w:sz w:val="24"/>
+          <w:szCs w:val="24"/>
+        </w:rPr>
+        <w:t>}</w:t>
+      </w:r>
+    </w:p>
+    <w:p>
+      <w:pPr>
+        <w:rPr>
+          <w:rFonts w:cstheme="minorHAnsi"/>
+          <w:sz w:val="24"/>
+          <w:szCs w:val="24"/>
+        </w:rPr>
+      </w:pPr>
+      <w:r>
+        <w:rPr>
+          <w:rFonts w:cstheme="minorHAnsi"/>
+          <w:b/>
+          <w:sz w:val="24"/>
+          <w:szCs w:val="24"/>
+        </w:rPr>
+        <w:t>Course Section</w:t>
+      </w:r>
+      <w:r>
+        <w:rPr>
+          <w:rFonts w:cstheme="minorHAnsi"/>
+          <w:b/>
+          <w:sz w:val="24"/>
+          <w:szCs w:val="24"/>
+        </w:rPr>
+        <w:t xml:space="preserve">: </w:t>
+      </w:r>
+      <w:r>
+        <w:rPr>
+          <w:rFonts w:cstheme="minorHAnsi"/>
+          <w:sz w:val="24"/>
+          <w:szCs w:val="24"/>
+        </w:rPr>
         <w:t>${</w:t>
       </w:r>
-      <w:proofErr w:type="spellStart"/>
-      <w:r>
-        <w:rPr>
-          <w:rFonts w:cstheme="minorHAnsi"/>
-          <w:sz w:val="24"/>
-          <w:szCs w:val="24"/>
-        </w:rPr>
-        <w:t>NoFaculty</w:t>
-      </w:r>
-      <w:proofErr w:type="spellEnd"/>
+      <w:r>
+        <w:rPr>
+          <w:rFonts w:cstheme="minorHAnsi"/>
+          <w:sz w:val="24"/>
+          <w:szCs w:val="24"/>
+        </w:rPr>
+        <w:t>courseSection</w:t>
+      </w:r>
       <w:r>
         <w:rPr>
           <w:rFonts w:cstheme="minorHAnsi"/>
@@ -207,352 +280,147 @@
       <w:r>
         <w:rPr>
           <w:rFonts w:cstheme="minorHAnsi"/>
+          <w:sz w:val="24"/>
+          <w:szCs w:val="24"/>
+        </w:rPr>
+        <w:t>${/No</w:t>
+      </w:r>
+      <w:r>
+        <w:rPr>
+          <w:rFonts w:cstheme="minorHAnsi"/>
+          <w:sz w:val="24"/>
+          <w:szCs w:val="24"/>
+        </w:rPr>
+        <w:t>CourseSection</w:t>
+      </w:r>
+      <w:r>
+        <w:rPr>
+          <w:rFonts w:cstheme="minorHAnsi"/>
+          <w:sz w:val="24"/>
+          <w:szCs w:val="24"/>
+        </w:rPr>
+        <w:t>}</w:t>
+      </w:r>
+    </w:p>
+    <w:p>
+      <w:pPr>
+        <w:rPr>
+          <w:rFonts w:cstheme="minorHAnsi"/>
+          <w:sz w:val="24"/>
+          <w:szCs w:val="24"/>
+        </w:rPr>
+      </w:pPr>
+      <w:r>
+        <w:rPr>
+          <w:rFonts w:cstheme="minorHAnsi"/>
+          <w:sz w:val="24"/>
+          <w:szCs w:val="24"/>
+        </w:rPr>
+        <w:t>${NoDepartment}</w:t>
+      </w:r>
+    </w:p>
+    <w:p>
+      <w:pPr>
+        <w:rPr>
+          <w:rFonts w:cstheme="minorHAnsi"/>
+          <w:sz w:val="24"/>
+          <w:szCs w:val="24"/>
+        </w:rPr>
+      </w:pPr>
+      <w:r>
+        <w:rPr>
+          <w:rFonts w:cstheme="minorHAnsi"/>
           <w:b/>
           <w:sz w:val="24"/>
           <w:szCs w:val="24"/>
         </w:rPr>
-        <w:t xml:space="preserve">Faculty: </w:t>
-      </w:r>
-      <w:r>
-        <w:rPr>
-          <w:rFonts w:cstheme="minorHAnsi"/>
-          <w:sz w:val="24"/>
-          <w:szCs w:val="24"/>
-        </w:rPr>
-        <w:t>${faculty}</w:t>
-      </w:r>
-    </w:p>
-    <w:p>
-      <w:pPr>
-        <w:rPr>
-          <w:rFonts w:cstheme="minorHAnsi"/>
-          <w:sz w:val="24"/>
-          <w:szCs w:val="24"/>
-        </w:rPr>
-      </w:pPr>
-      <w:r>
-        <w:rPr>
-          <w:rFonts w:cstheme="minorHAnsi"/>
-          <w:sz w:val="24"/>
-          <w:szCs w:val="24"/>
-        </w:rPr>
-        <w:t>${/</w:t>
-      </w:r>
-      <w:proofErr w:type="spellStart"/>
-      <w:r>
-        <w:rPr>
-          <w:rFonts w:cstheme="minorHAnsi"/>
-          <w:sz w:val="24"/>
-          <w:szCs w:val="24"/>
-        </w:rPr>
-        <w:t>NoFaculty</w:t>
-      </w:r>
-      <w:proofErr w:type="spellEnd"/>
-      <w:r>
-        <w:rPr>
-          <w:rFonts w:cstheme="minorHAnsi"/>
-          <w:sz w:val="24"/>
-          <w:szCs w:val="24"/>
-        </w:rPr>
-        <w:t>}</w:t>
-      </w:r>
-    </w:p>
-    <w:p>
-      <w:pPr>
-        <w:rPr>
-          <w:rFonts w:cstheme="minorHAnsi"/>
-          <w:sz w:val="24"/>
-          <w:szCs w:val="24"/>
-        </w:rPr>
-      </w:pPr>
-      <w:r>
-        <w:rPr>
-          <w:rFonts w:cstheme="minorHAnsi"/>
-          <w:sz w:val="24"/>
-          <w:szCs w:val="24"/>
-        </w:rPr>
-        <w:t>${</w:t>
-      </w:r>
-      <w:proofErr w:type="spellStart"/>
-      <w:r>
-        <w:rPr>
-          <w:rFonts w:cstheme="minorHAnsi"/>
-          <w:sz w:val="24"/>
-          <w:szCs w:val="24"/>
-        </w:rPr>
-        <w:t>No</w:t>
-      </w:r>
-      <w:r>
-        <w:rPr>
-          <w:rFonts w:cstheme="minorHAnsi"/>
-          <w:sz w:val="24"/>
-          <w:szCs w:val="24"/>
-        </w:rPr>
-        <w:t>CourseSection</w:t>
-      </w:r>
-      <w:proofErr w:type="spellEnd"/>
-      <w:r>
-        <w:rPr>
-          <w:rFonts w:cstheme="minorHAnsi"/>
-          <w:sz w:val="24"/>
-          <w:szCs w:val="24"/>
-        </w:rPr>
-        <w:t>}</w:t>
-      </w:r>
-    </w:p>
-    <w:p>
-      <w:pPr>
-        <w:rPr>
-          <w:rFonts w:cstheme="minorHAnsi"/>
-          <w:sz w:val="24"/>
-          <w:szCs w:val="24"/>
-        </w:rPr>
-      </w:pPr>
-      <w:r>
-        <w:rPr>
-          <w:rFonts w:cstheme="minorHAnsi"/>
+        <w:t xml:space="preserve">Department: </w:t>
+      </w:r>
+      <w:r>
+        <w:rPr>
+          <w:rFonts w:cstheme="minorHAnsi"/>
+          <w:sz w:val="24"/>
+          <w:szCs w:val="24"/>
+        </w:rPr>
+        <w:t>${department}</w:t>
+      </w:r>
+    </w:p>
+    <w:p>
+      <w:pPr>
+        <w:rPr>
+          <w:rFonts w:cstheme="minorHAnsi"/>
+          <w:sz w:val="24"/>
+          <w:szCs w:val="24"/>
+        </w:rPr>
+      </w:pPr>
+      <w:r>
+        <w:rPr>
+          <w:rFonts w:cstheme="minorHAnsi"/>
+          <w:sz w:val="24"/>
+          <w:szCs w:val="24"/>
+        </w:rPr>
+        <w:t>${/NoDepartment}</w:t>
+      </w:r>
+    </w:p>
+    <w:p>
+      <w:pPr>
+        <w:rPr>
+          <w:rFonts w:ascii="Calibri" w:hAnsi="Calibri" w:cs="Times"/>
+          <w:sz w:val="24"/>
+          <w:szCs w:val="24"/>
+        </w:rPr>
+      </w:pPr>
+      <w:r>
+        <w:rPr>
+          <w:rFonts w:ascii="Calibri" w:hAnsi="Calibri" w:cs="Times"/>
           <w:b/>
           <w:sz w:val="24"/>
           <w:szCs w:val="24"/>
         </w:rPr>
-        <w:t>Course Section</w:t>
-      </w:r>
-      <w:r>
-        <w:rPr>
-          <w:rFonts w:cstheme="minorHAnsi"/>
+        <w:t>Instructor</w:t>
+      </w:r>
+      <w:r>
+        <w:rPr>
+          <w:rFonts w:ascii="Calibri" w:hAnsi="Calibri" w:cs="Times"/>
           <w:b/>
           <w:sz w:val="24"/>
           <w:szCs w:val="24"/>
         </w:rPr>
-        <w:t xml:space="preserve">: </w:t>
-      </w:r>
-      <w:r>
-        <w:rPr>
-          <w:rFonts w:cstheme="minorHAnsi"/>
-          <w:sz w:val="24"/>
-          <w:szCs w:val="24"/>
-        </w:rPr>
-        <w:t>${</w:t>
-      </w:r>
-      <w:proofErr w:type="spellStart"/>
-      <w:r>
-        <w:rPr>
-          <w:rFonts w:cstheme="minorHAnsi"/>
-          <w:sz w:val="24"/>
-          <w:szCs w:val="24"/>
-        </w:rPr>
-        <w:t>courseSection</w:t>
-      </w:r>
-      <w:proofErr w:type="spellEnd"/>
-      <w:r>
-        <w:rPr>
-          <w:rFonts w:cstheme="minorHAnsi"/>
-          <w:sz w:val="24"/>
-          <w:szCs w:val="24"/>
-        </w:rPr>
-        <w:t>}</w:t>
-      </w:r>
-    </w:p>
-    <w:p>
-      <w:pPr>
-        <w:rPr>
-          <w:rFonts w:cstheme="minorHAnsi"/>
-          <w:sz w:val="24"/>
-          <w:szCs w:val="24"/>
-        </w:rPr>
-      </w:pPr>
-      <w:r>
-        <w:rPr>
-          <w:rFonts w:cstheme="minorHAnsi"/>
-          <w:sz w:val="24"/>
-          <w:szCs w:val="24"/>
-        </w:rPr>
-        <w:t>${/</w:t>
-      </w:r>
-      <w:proofErr w:type="spellStart"/>
-      <w:r>
-        <w:rPr>
-          <w:rFonts w:cstheme="minorHAnsi"/>
-          <w:sz w:val="24"/>
-          <w:szCs w:val="24"/>
-        </w:rPr>
-        <w:t>No</w:t>
-      </w:r>
-      <w:r>
-        <w:rPr>
-          <w:rFonts w:cstheme="minorHAnsi"/>
-          <w:sz w:val="24"/>
-          <w:szCs w:val="24"/>
-        </w:rPr>
-        <w:t>CourseSection</w:t>
-      </w:r>
-      <w:proofErr w:type="spellEnd"/>
-      <w:r>
-        <w:rPr>
-          <w:rFonts w:cstheme="minorHAnsi"/>
-          <w:sz w:val="24"/>
-          <w:szCs w:val="24"/>
-        </w:rPr>
-        <w:t>}</w:t>
-      </w:r>
-    </w:p>
-    <w:p>
-      <w:pPr>
-        <w:rPr>
-          <w:rFonts w:cstheme="minorHAnsi"/>
-          <w:sz w:val="24"/>
-          <w:szCs w:val="24"/>
-        </w:rPr>
-      </w:pPr>
-      <w:r>
-        <w:rPr>
-          <w:rFonts w:cstheme="minorHAnsi"/>
-          <w:sz w:val="24"/>
-          <w:szCs w:val="24"/>
-        </w:rPr>
-        <w:t>${</w:t>
-      </w:r>
-      <w:proofErr w:type="spellStart"/>
-      <w:r>
-        <w:rPr>
-          <w:rFonts w:cstheme="minorHAnsi"/>
-          <w:sz w:val="24"/>
-          <w:szCs w:val="24"/>
-        </w:rPr>
-        <w:t>NoDepartment</w:t>
-      </w:r>
-      <w:proofErr w:type="spellEnd"/>
-      <w:r>
-        <w:rPr>
-          <w:rFonts w:cstheme="minorHAnsi"/>
-          <w:sz w:val="24"/>
-          <w:szCs w:val="24"/>
-        </w:rPr>
-        <w:t>}</w:t>
-      </w:r>
-    </w:p>
-    <w:p>
-      <w:pPr>
-        <w:rPr>
-          <w:rFonts w:cstheme="minorHAnsi"/>
-          <w:sz w:val="24"/>
-          <w:szCs w:val="24"/>
-        </w:rPr>
-      </w:pPr>
-      <w:r>
-        <w:rPr>
-          <w:rFonts w:cstheme="minorHAnsi"/>
+        <w:t>(s)</w:t>
+      </w:r>
+      <w:r>
+        <w:rPr>
+          <w:rFonts w:ascii="Calibri" w:hAnsi="Calibri" w:cs="Times"/>
           <w:b/>
           <w:sz w:val="24"/>
           <w:szCs w:val="24"/>
         </w:rPr>
-        <w:t xml:space="preserve">Department: </w:t>
-      </w:r>
-      <w:r>
-        <w:rPr>
-          <w:rFonts w:cstheme="minorHAnsi"/>
-          <w:sz w:val="24"/>
-          <w:szCs w:val="24"/>
-        </w:rPr>
-        <w:t>${department}</w:t>
-      </w:r>
-    </w:p>
-    <w:p>
-      <w:pPr>
-        <w:rPr>
-          <w:rFonts w:cstheme="minorHAnsi"/>
-          <w:sz w:val="24"/>
-          <w:szCs w:val="24"/>
-        </w:rPr>
-      </w:pPr>
-      <w:r>
-        <w:rPr>
-          <w:rFonts w:cstheme="minorHAnsi"/>
-          <w:sz w:val="24"/>
-          <w:szCs w:val="24"/>
-        </w:rPr>
-        <w:t>${/</w:t>
-      </w:r>
-      <w:proofErr w:type="spellStart"/>
-      <w:r>
-        <w:rPr>
-          <w:rFonts w:cstheme="minorHAnsi"/>
-          <w:sz w:val="24"/>
-          <w:szCs w:val="24"/>
-        </w:rPr>
-        <w:t>NoDepartment</w:t>
-      </w:r>
-      <w:proofErr w:type="spellEnd"/>
-      <w:r>
-        <w:rPr>
-          <w:rFonts w:cstheme="minorHAnsi"/>
-          <w:sz w:val="24"/>
-          <w:szCs w:val="24"/>
-        </w:rPr>
-        <w:t>}</w:t>
-      </w:r>
-    </w:p>
-    <w:p>
-      <w:pPr>
-        <w:rPr>
-          <w:rFonts w:ascii="Calibri" w:hAnsi="Calibri" w:cs="Times"/>
-          <w:sz w:val="24"/>
-          <w:szCs w:val="24"/>
-        </w:rPr>
-      </w:pPr>
-      <w:r>
-        <w:rPr>
-          <w:rFonts w:ascii="Calibri" w:hAnsi="Calibri" w:cs="Times"/>
-          <w:b/>
+        <w:t>:</w:t>
+      </w:r>
+      <w:r>
+        <w:rPr>
+          <w:rFonts w:ascii="Calibri" w:hAnsi="Calibri" w:cs="Times"/>
+          <w:sz w:val="24"/>
+          <w:szCs w:val="24"/>
+        </w:rPr>
+        <w:t xml:space="preserve"> ${</w:t>
+      </w:r>
+      <w:r>
+        <w:rPr>
+          <w:rFonts w:ascii="Calibri" w:hAnsi="Calibri" w:cs="Times"/>
+          <w:sz w:val="24"/>
+          <w:szCs w:val="24"/>
+        </w:rPr>
+        <w:t>course</w:t>
+      </w:r>
+      <w:r>
+        <w:rPr>
+          <w:rFonts w:ascii="Calibri" w:hAnsi="Calibri" w:cs="Times"/>
           <w:sz w:val="24"/>
           <w:szCs w:val="24"/>
         </w:rPr>
         <w:t>Instructor</w:t>
       </w:r>
-      <w:r>
-        <w:rPr>
-          <w:rFonts w:ascii="Calibri" w:hAnsi="Calibri" w:cs="Times"/>
-          <w:b/>
-          <w:sz w:val="24"/>
-          <w:szCs w:val="24"/>
-        </w:rPr>
-        <w:t>(s)</w:t>
-      </w:r>
-      <w:r>
-        <w:rPr>
-          <w:rFonts w:ascii="Calibri" w:hAnsi="Calibri" w:cs="Times"/>
-          <w:b/>
-          <w:sz w:val="24"/>
-          <w:szCs w:val="24"/>
-        </w:rPr>
-        <w:t>:</w:t>
-      </w:r>
-      <w:r>
-        <w:rPr>
-          <w:rFonts w:ascii="Calibri" w:hAnsi="Calibri" w:cs="Times"/>
-          <w:sz w:val="24"/>
-          <w:szCs w:val="24"/>
-        </w:rPr>
-        <w:t xml:space="preserve"> ${</w:t>
-      </w:r>
-      <w:proofErr w:type="spellStart"/>
-      <w:r>
-        <w:rPr>
-          <w:rFonts w:ascii="Calibri" w:hAnsi="Calibri" w:cs="Times"/>
-          <w:sz w:val="24"/>
-          <w:szCs w:val="24"/>
-        </w:rPr>
-        <w:t>course</w:t>
-      </w:r>
-      <w:r>
-        <w:rPr>
-          <w:rFonts w:ascii="Calibri" w:hAnsi="Calibri" w:cs="Times"/>
-          <w:sz w:val="24"/>
-          <w:szCs w:val="24"/>
-        </w:rPr>
-        <w:t>Instructor</w:t>
-      </w:r>
-      <w:proofErr w:type="spellEnd"/>
       <w:r>
         <w:rPr>
           <w:rFonts w:ascii="Calibri" w:hAnsi="Calibri" w:cs="Times"/>
@@ -589,18 +457,50 @@
           <w:sz w:val="24"/>
           <w:szCs w:val="24"/>
         </w:rPr>
-        <w:t xml:space="preserve"> ${</w:t>
-      </w:r>
-      <w:proofErr w:type="spellStart"/>
-      <w:r>
-        <w:rPr>
-          <w:rFonts w:ascii="Calibri" w:hAnsi="Calibri" w:cs="Times"/>
-          <w:sz w:val="24"/>
-          <w:szCs w:val="24"/>
-        </w:rPr>
-        <w:t>courseInstructorEmail</w:t>
-      </w:r>
-      <w:proofErr w:type="spellEnd"/>
+        <w:t xml:space="preserve"> ${courseInstructorEmail}</w:t>
+      </w:r>
+    </w:p>
+    <w:p>
+      <w:pPr>
+        <w:rPr>
+          <w:rFonts w:ascii="Calibri" w:hAnsi="Calibri" w:cs="Times"/>
+          <w:sz w:val="24"/>
+          <w:szCs w:val="24"/>
+        </w:rPr>
+      </w:pPr>
+      <w:r>
+        <w:rPr>
+          <w:rFonts w:ascii="Calibri" w:hAnsi="Calibri" w:cs="Times"/>
+          <w:b/>
+          <w:sz w:val="24"/>
+          <w:szCs w:val="24"/>
+        </w:rPr>
+        <w:t xml:space="preserve">Duration: </w:t>
+      </w:r>
+      <w:r>
+        <w:rPr>
+          <w:rFonts w:ascii="Calibri" w:hAnsi="Calibri" w:cs="Times"/>
+          <w:sz w:val="24"/>
+          <w:szCs w:val="24"/>
+        </w:rPr>
+        <w:t xml:space="preserve">${term} </w:t>
+      </w:r>
+      <w:r>
+        <w:rPr>
+          <w:rFonts w:ascii="Calibri" w:hAnsi="Calibri" w:cs="Times"/>
+          <w:sz w:val="24"/>
+          <w:szCs w:val="24"/>
+        </w:rPr>
+        <w:t>${</w:t>
+      </w:r>
+      <w:r>
+        <w:rPr>
+          <w:rFonts w:ascii="Calibri" w:hAnsi="Calibri" w:cs="Times"/>
+          <w:sz w:val="24"/>
+          <w:szCs w:val="24"/>
+        </w:rPr>
+        <w:t>season</w:t>
+      </w:r>
       <w:r>
         <w:rPr>
           <w:rFonts w:ascii="Calibri" w:hAnsi="Calibri" w:cs="Times"/>
@@ -609,15 +509,6 @@
         </w:rPr>
         <w:t>}</w:t>
       </w:r>
-    </w:p>
-    <w:p>
-      <w:pPr>
-        <w:rPr>
-          <w:rFonts w:ascii="Calibri" w:hAnsi="Calibri" w:cs="Times"/>
-          <w:sz w:val="24"/>
-          <w:szCs w:val="24"/>
-        </w:rPr>
-      </w:pPr>
       <w:r>
         <w:rPr>
           <w:rFonts w:ascii="Calibri" w:hAnsi="Calibri" w:cs="Times"/>
@@ -625,15 +516,7 @@
           <w:sz w:val="24"/>
           <w:szCs w:val="24"/>
         </w:rPr>
-        <w:t xml:space="preserve">Duration: </w:t>
-      </w:r>
-      <w:r>
-        <w:rPr>
-          <w:rFonts w:ascii="Calibri" w:hAnsi="Calibri" w:cs="Times"/>
-          <w:sz w:val="24"/>
-          <w:szCs w:val="24"/>
-        </w:rPr>
-        <w:t xml:space="preserve">${term} </w:t>
+        <w:t xml:space="preserve"> </w:t>
       </w:r>
       <w:r>
         <w:rPr>
@@ -649,43 +532,8 @@
           <w:sz w:val="24"/>
           <w:szCs w:val="24"/>
         </w:rPr>
-        <w:t>season</w:t>
-      </w:r>
-      <w:r>
-        <w:rPr>
-          <w:rFonts w:ascii="Calibri" w:hAnsi="Calibri" w:cs="Times"/>
-          <w:sz w:val="24"/>
-          <w:szCs w:val="24"/>
-        </w:rPr>
-        <w:t>}</w:t>
-      </w:r>
-      <w:r>
-        <w:rPr>
-          <w:rFonts w:ascii="Calibri" w:hAnsi="Calibri" w:cs="Times"/>
-          <w:b/>
-          <w:sz w:val="24"/>
-          <w:szCs w:val="24"/>
-        </w:rPr>
-        <w:t xml:space="preserve"> </w:t>
-      </w:r>
-      <w:r>
-        <w:rPr>
-          <w:rFonts w:ascii="Calibri" w:hAnsi="Calibri" w:cs="Times"/>
-          <w:sz w:val="24"/>
-          <w:szCs w:val="24"/>
-        </w:rPr>
-        <w:t>${</w:t>
-      </w:r>
-      <w:proofErr w:type="spellStart"/>
-      <w:r>
-        <w:rPr>
-          <w:rFonts w:ascii="Calibri" w:hAnsi="Calibri" w:cs="Times"/>
-          <w:sz w:val="24"/>
-          <w:szCs w:val="24"/>
-        </w:rPr>
         <w:t>courseYear</w:t>
       </w:r>
-      <w:proofErr w:type="spellEnd"/>
       <w:r>
         <w:rPr>
           <w:rFonts w:ascii="Calibri" w:hAnsi="Calibri" w:cs="Times"/>
@@ -729,60 +577,24 @@
           <w:sz w:val="24"/>
           <w:szCs w:val="24"/>
         </w:rPr>
-        <w:t xml:space="preserve"> ${</w:t>
-      </w:r>
-      <w:proofErr w:type="spellStart"/>
-      <w:r>
-        <w:rPr>
-          <w:rFonts w:ascii="Calibri" w:hAnsi="Calibri" w:cs="Times"/>
-          <w:sz w:val="24"/>
-          <w:szCs w:val="24"/>
-        </w:rPr>
-        <w:t>deliveryModality</w:t>
-      </w:r>
-      <w:proofErr w:type="spellEnd"/>
-      <w:r>
-        <w:rPr>
-          <w:rFonts w:ascii="Calibri" w:hAnsi="Calibri" w:cs="Times"/>
-          <w:sz w:val="24"/>
-          <w:szCs w:val="24"/>
-        </w:rPr>
-        <w:t>}</w:t>
-      </w:r>
-    </w:p>
-    <w:p>
-      <w:pPr>
-        <w:rPr>
-          <w:rFonts w:ascii="Calibri" w:hAnsi="Calibri" w:cs="Times"/>
-          <w:sz w:val="24"/>
-          <w:szCs w:val="24"/>
-        </w:rPr>
-      </w:pPr>
-      <w:r>
-        <w:rPr>
-          <w:rFonts w:ascii="Calibri" w:hAnsi="Calibri" w:cs="Times"/>
-          <w:sz w:val="24"/>
-          <w:szCs w:val="24"/>
-        </w:rPr>
-        <w:t>${</w:t>
-      </w:r>
-      <w:proofErr w:type="spellStart"/>
-      <w:r>
-        <w:rPr>
-          <w:rFonts w:ascii="Calibri" w:hAnsi="Calibri" w:cs="Times"/>
-          <w:sz w:val="24"/>
-          <w:szCs w:val="24"/>
-        </w:rPr>
-        <w:t>NoCourseLocation</w:t>
-      </w:r>
-      <w:proofErr w:type="spellEnd"/>
-      <w:r>
-        <w:rPr>
-          <w:rFonts w:ascii="Calibri" w:hAnsi="Calibri" w:cs="Times"/>
-          <w:sz w:val="24"/>
-          <w:szCs w:val="24"/>
-        </w:rPr>
-        <w:t>}</w:t>
+        <w:t xml:space="preserve"> ${deliveryModality}</w:t>
+      </w:r>
+    </w:p>
+    <w:p>
+      <w:pPr>
+        <w:rPr>
+          <w:rFonts w:ascii="Calibri" w:hAnsi="Calibri" w:cs="Times"/>
+          <w:sz w:val="24"/>
+          <w:szCs w:val="24"/>
+        </w:rPr>
+      </w:pPr>
+      <w:r>
+        <w:rPr>
+          <w:rFonts w:ascii="Calibri" w:hAnsi="Calibri" w:cs="Times"/>
+          <w:sz w:val="24"/>
+          <w:szCs w:val="24"/>
+        </w:rPr>
+        <w:t>${NoCourseLocation}</w:t>
       </w:r>
     </w:p>
     <w:p>
@@ -808,95 +620,41 @@
           <w:sz w:val="24"/>
           <w:szCs w:val="24"/>
         </w:rPr>
-        <w:t xml:space="preserve"> ${</w:t>
-      </w:r>
-      <w:proofErr w:type="spellStart"/>
-      <w:r>
-        <w:rPr>
-          <w:rFonts w:ascii="Calibri" w:hAnsi="Calibri" w:cs="Times"/>
-          <w:sz w:val="24"/>
-          <w:szCs w:val="24"/>
-        </w:rPr>
-        <w:t>courseLocation</w:t>
-      </w:r>
-      <w:proofErr w:type="spellEnd"/>
-      <w:r>
-        <w:rPr>
-          <w:rFonts w:ascii="Calibri" w:hAnsi="Calibri" w:cs="Times"/>
-          <w:sz w:val="24"/>
-          <w:szCs w:val="24"/>
-        </w:rPr>
-        <w:t>}</w:t>
-      </w:r>
-    </w:p>
-    <w:p>
-      <w:pPr>
-        <w:rPr>
-          <w:rFonts w:ascii="Calibri" w:hAnsi="Calibri" w:cs="Times"/>
-          <w:sz w:val="24"/>
-          <w:szCs w:val="24"/>
-        </w:rPr>
-      </w:pPr>
-      <w:r>
-        <w:rPr>
-          <w:rFonts w:ascii="Calibri" w:hAnsi="Calibri" w:cs="Times"/>
-          <w:sz w:val="24"/>
-          <w:szCs w:val="24"/>
-        </w:rPr>
-        <w:t>${/</w:t>
-      </w:r>
-      <w:proofErr w:type="spellStart"/>
-      <w:r>
-        <w:rPr>
-          <w:rFonts w:ascii="Calibri" w:hAnsi="Calibri" w:cs="Times"/>
-          <w:sz w:val="24"/>
-          <w:szCs w:val="24"/>
-        </w:rPr>
-        <w:t>NoCourseLocation</w:t>
-      </w:r>
-      <w:proofErr w:type="spellEnd"/>
-      <w:r>
-        <w:rPr>
-          <w:rFonts w:ascii="Calibri" w:hAnsi="Calibri" w:cs="Times"/>
-          <w:sz w:val="24"/>
-          <w:szCs w:val="24"/>
-        </w:rPr>
-        <w:t>}</w:t>
-      </w:r>
-    </w:p>
-    <w:p>
-      <w:pPr>
-        <w:rPr>
-          <w:rFonts w:ascii="Calibri" w:hAnsi="Calibri" w:cs="Times"/>
-          <w:sz w:val="24"/>
-          <w:szCs w:val="24"/>
-        </w:rPr>
-      </w:pPr>
-      <w:r>
-        <w:rPr>
-          <w:rFonts w:ascii="Calibri" w:hAnsi="Calibri" w:cs="Times"/>
-          <w:sz w:val="24"/>
-          <w:szCs w:val="24"/>
-        </w:rPr>
-        <w:t>${</w:t>
-      </w:r>
-      <w:proofErr w:type="spellStart"/>
-      <w:r>
-        <w:rPr>
-          <w:rFonts w:ascii="Calibri" w:hAnsi="Calibri" w:cs="Times"/>
-          <w:sz w:val="24"/>
-          <w:szCs w:val="24"/>
-        </w:rPr>
-        <w:t>NoCourseDays</w:t>
-      </w:r>
-      <w:proofErr w:type="spellEnd"/>
-      <w:r>
-        <w:rPr>
-          <w:rFonts w:ascii="Calibri" w:hAnsi="Calibri" w:cs="Times"/>
-          <w:sz w:val="24"/>
-          <w:szCs w:val="24"/>
-        </w:rPr>
-        <w:t>}</w:t>
+        <w:t xml:space="preserve"> ${courseLocation}</w:t>
+      </w:r>
+    </w:p>
+    <w:p>
+      <w:pPr>
+        <w:rPr>
+          <w:rFonts w:ascii="Calibri" w:hAnsi="Calibri" w:cs="Times"/>
+          <w:sz w:val="24"/>
+          <w:szCs w:val="24"/>
+        </w:rPr>
+      </w:pPr>
+      <w:r>
+        <w:rPr>
+          <w:rFonts w:ascii="Calibri" w:hAnsi="Calibri" w:cs="Times"/>
+          <w:sz w:val="24"/>
+          <w:szCs w:val="24"/>
+        </w:rPr>
+        <w:t>${/NoCourseLocation}</w:t>
+      </w:r>
+    </w:p>
+    <w:p>
+      <w:pPr>
+        <w:rPr>
+          <w:rFonts w:ascii="Calibri" w:hAnsi="Calibri" w:cs="Times"/>
+          <w:sz w:val="24"/>
+          <w:szCs w:val="24"/>
+        </w:rPr>
+      </w:pPr>
+      <w:r>
+        <w:rPr>
+          <w:rFonts w:ascii="Calibri" w:hAnsi="Calibri" w:cs="Times"/>
+          <w:sz w:val="24"/>
+          <w:szCs w:val="24"/>
+        </w:rPr>
+        <w:t>${NoCourseDays}</w:t>
       </w:r>
     </w:p>
     <w:p>
@@ -939,60 +697,24 @@
           <w:sz w:val="24"/>
           <w:szCs w:val="24"/>
         </w:rPr>
-        <w:t>${/</w:t>
-      </w:r>
-      <w:proofErr w:type="spellStart"/>
-      <w:r>
-        <w:rPr>
-          <w:rFonts w:ascii="Calibri" w:hAnsi="Calibri" w:cs="Times"/>
-          <w:sz w:val="24"/>
-          <w:szCs w:val="24"/>
-        </w:rPr>
-        <w:t>NoCourseDays</w:t>
-      </w:r>
-      <w:proofErr w:type="spellEnd"/>
-      <w:r>
-        <w:rPr>
-          <w:rFonts w:ascii="Calibri" w:hAnsi="Calibri" w:cs="Times"/>
-          <w:sz w:val="24"/>
-          <w:szCs w:val="24"/>
-        </w:rPr>
-        <w:t>}</w:t>
-      </w:r>
-    </w:p>
-    <w:p>
-      <w:pPr>
-        <w:rPr>
-          <w:rFonts w:ascii="Calibri" w:hAnsi="Calibri" w:cs="Times"/>
-          <w:sz w:val="24"/>
-          <w:szCs w:val="24"/>
-        </w:rPr>
-      </w:pPr>
-      <w:r>
-        <w:rPr>
-          <w:rFonts w:ascii="Calibri" w:hAnsi="Calibri" w:cs="Times"/>
-          <w:sz w:val="24"/>
-          <w:szCs w:val="24"/>
-        </w:rPr>
-        <w:t>${</w:t>
-      </w:r>
-      <w:proofErr w:type="spellStart"/>
-      <w:r>
-        <w:rPr>
-          <w:rFonts w:ascii="Calibri" w:hAnsi="Calibri" w:cs="Times"/>
-          <w:sz w:val="24"/>
-          <w:szCs w:val="24"/>
-        </w:rPr>
-        <w:t>NoClassHours</w:t>
-      </w:r>
-      <w:proofErr w:type="spellEnd"/>
-      <w:r>
-        <w:rPr>
-          <w:rFonts w:ascii="Calibri" w:hAnsi="Calibri" w:cs="Times"/>
-          <w:sz w:val="24"/>
-          <w:szCs w:val="24"/>
-        </w:rPr>
-        <w:t>}</w:t>
+        <w:t>${/NoCourseDays}</w:t>
+      </w:r>
+    </w:p>
+    <w:p>
+      <w:pPr>
+        <w:rPr>
+          <w:rFonts w:ascii="Calibri" w:hAnsi="Calibri" w:cs="Times"/>
+          <w:sz w:val="24"/>
+          <w:szCs w:val="24"/>
+        </w:rPr>
+      </w:pPr>
+      <w:r>
+        <w:rPr>
+          <w:rFonts w:ascii="Calibri" w:hAnsi="Calibri" w:cs="Times"/>
+          <w:sz w:val="24"/>
+          <w:szCs w:val="24"/>
+        </w:rPr>
+        <w:t>${NoClassHours}</w:t>
       </w:r>
     </w:p>
     <w:p>
@@ -1026,43 +748,7 @@
           <w:sz w:val="24"/>
           <w:szCs w:val="24"/>
         </w:rPr>
-        <w:t>${</w:t>
-      </w:r>
-      <w:proofErr w:type="spellStart"/>
-      <w:r>
-        <w:rPr>
-          <w:rFonts w:ascii="Calibri" w:hAnsi="Calibri" w:cs="Times"/>
-          <w:sz w:val="24"/>
-          <w:szCs w:val="24"/>
-        </w:rPr>
-        <w:t>classStartTime</w:t>
-      </w:r>
-      <w:proofErr w:type="spellEnd"/>
-      <w:r>
-        <w:rPr>
-          <w:rFonts w:ascii="Calibri" w:hAnsi="Calibri" w:cs="Times"/>
-          <w:sz w:val="24"/>
-          <w:szCs w:val="24"/>
-        </w:rPr>
-        <w:t>} - ${</w:t>
-      </w:r>
-      <w:proofErr w:type="spellStart"/>
-      <w:r>
-        <w:rPr>
-          <w:rFonts w:ascii="Calibri" w:hAnsi="Calibri" w:cs="Times"/>
-          <w:sz w:val="24"/>
-          <w:szCs w:val="24"/>
-        </w:rPr>
-        <w:t>classEndTime</w:t>
-      </w:r>
-      <w:proofErr w:type="spellEnd"/>
-      <w:r>
-        <w:rPr>
-          <w:rFonts w:ascii="Calibri" w:hAnsi="Calibri" w:cs="Times"/>
-          <w:sz w:val="24"/>
-          <w:szCs w:val="24"/>
-        </w:rPr>
-        <w:t>}</w:t>
+        <w:t>${classStartTime} - ${classEndTime}</w:t>
       </w:r>
     </w:p>
     <w:p>
@@ -1080,60 +766,24 @@
           <w:szCs w:val="24"/>
         </w:rPr>
         <w:lastRenderedPageBreak/>
-        <w:t>${/</w:t>
-      </w:r>
-      <w:proofErr w:type="spellStart"/>
-      <w:r>
-        <w:rPr>
-          <w:rFonts w:ascii="Calibri" w:hAnsi="Calibri" w:cs="Times"/>
-          <w:sz w:val="24"/>
-          <w:szCs w:val="24"/>
-        </w:rPr>
-        <w:t>NoClassHours</w:t>
-      </w:r>
-      <w:proofErr w:type="spellEnd"/>
-      <w:r>
-        <w:rPr>
-          <w:rFonts w:ascii="Calibri" w:hAnsi="Calibri" w:cs="Times"/>
-          <w:sz w:val="24"/>
-          <w:szCs w:val="24"/>
-        </w:rPr>
-        <w:t>}</w:t>
-      </w:r>
-    </w:p>
-    <w:p>
-      <w:pPr>
-        <w:rPr>
-          <w:rFonts w:ascii="Calibri" w:hAnsi="Calibri" w:cs="Times"/>
-          <w:sz w:val="24"/>
-          <w:szCs w:val="24"/>
-        </w:rPr>
-      </w:pPr>
-      <w:r>
-        <w:rPr>
-          <w:rFonts w:ascii="Calibri" w:hAnsi="Calibri" w:cs="Times"/>
-          <w:sz w:val="24"/>
-          <w:szCs w:val="24"/>
-        </w:rPr>
-        <w:t>${</w:t>
-      </w:r>
-      <w:proofErr w:type="spellStart"/>
-      <w:r>
-        <w:rPr>
-          <w:rFonts w:ascii="Calibri" w:hAnsi="Calibri" w:cs="Times"/>
-          <w:sz w:val="24"/>
-          <w:szCs w:val="24"/>
-        </w:rPr>
-        <w:t>NoOfficeHours</w:t>
-      </w:r>
-      <w:proofErr w:type="spellEnd"/>
-      <w:r>
-        <w:rPr>
-          <w:rFonts w:ascii="Calibri" w:hAnsi="Calibri" w:cs="Times"/>
-          <w:sz w:val="24"/>
-          <w:szCs w:val="24"/>
-        </w:rPr>
-        <w:t>}</w:t>
+        <w:t>${/NoClassHours}</w:t>
+      </w:r>
+    </w:p>
+    <w:p>
+      <w:pPr>
+        <w:rPr>
+          <w:rFonts w:ascii="Calibri" w:hAnsi="Calibri" w:cs="Times"/>
+          <w:sz w:val="24"/>
+          <w:szCs w:val="24"/>
+        </w:rPr>
+      </w:pPr>
+      <w:r>
+        <w:rPr>
+          <w:rFonts w:ascii="Calibri" w:hAnsi="Calibri" w:cs="Times"/>
+          <w:sz w:val="24"/>
+          <w:szCs w:val="24"/>
+        </w:rPr>
+        <w:t>${NoOfficeHours}</w:t>
       </w:r>
     </w:p>
     <w:p>
@@ -1178,16 +828,7 @@
           <w:sz w:val="24"/>
           <w:szCs w:val="24"/>
         </w:rPr>
-        <w:t>${</w:t>
-      </w:r>
-      <w:proofErr w:type="spellStart"/>
-      <w:r>
-        <w:rPr>
-          <w:rFonts w:ascii="Calibri" w:hAnsi="Calibri" w:cs="Times"/>
-          <w:sz w:val="24"/>
-          <w:szCs w:val="24"/>
-        </w:rPr>
-        <w:t>office</w:t>
+        <w:t>${office</w:t>
       </w:r>
       <w:r>
         <w:rPr>
@@ -1203,51 +844,24 @@
           <w:sz w:val="24"/>
           <w:szCs w:val="24"/>
         </w:rPr>
-        <w:t>our</w:t>
-      </w:r>
-      <w:proofErr w:type="spellEnd"/>
-      <w:r>
-        <w:rPr>
-          <w:rFonts w:ascii="Calibri" w:hAnsi="Calibri" w:cs="Times"/>
-          <w:sz w:val="24"/>
-          <w:szCs w:val="24"/>
-        </w:rPr>
-        <w:t>}</w:t>
-      </w:r>
-    </w:p>
-    <w:p>
-      <w:pPr>
-        <w:rPr>
-          <w:rFonts w:ascii="Calibri" w:hAnsi="Calibri" w:cs="Times"/>
-          <w:sz w:val="24"/>
-          <w:szCs w:val="24"/>
-        </w:rPr>
-      </w:pPr>
-      <w:r>
-        <w:rPr>
-          <w:rFonts w:ascii="Calibri" w:hAnsi="Calibri" w:cs="Times"/>
-          <w:sz w:val="24"/>
-          <w:szCs w:val="24"/>
-        </w:rPr>
-        <w:t>${/</w:t>
-      </w:r>
-      <w:proofErr w:type="spellStart"/>
-      <w:r>
-        <w:rPr>
-          <w:rFonts w:ascii="Calibri" w:hAnsi="Calibri" w:cs="Times"/>
-          <w:sz w:val="24"/>
-          <w:szCs w:val="24"/>
-        </w:rPr>
-        <w:t>NoOfficeHours</w:t>
-      </w:r>
-      <w:proofErr w:type="spellEnd"/>
-      <w:r>
-        <w:rPr>
-          <w:rFonts w:ascii="Calibri" w:hAnsi="Calibri" w:cs="Times"/>
-          <w:sz w:val="24"/>
-          <w:szCs w:val="24"/>
-        </w:rPr>
-        <w:t>}</w:t>
+        <w:t>our}</w:t>
+      </w:r>
+    </w:p>
+    <w:p>
+      <w:pPr>
+        <w:rPr>
+          <w:rFonts w:ascii="Calibri" w:hAnsi="Calibri" w:cs="Times"/>
+          <w:sz w:val="24"/>
+          <w:szCs w:val="24"/>
+        </w:rPr>
+      </w:pPr>
+      <w:r>
+        <w:rPr>
+          <w:rFonts w:ascii="Calibri" w:hAnsi="Calibri" w:cs="Times"/>
+          <w:sz w:val="24"/>
+          <w:szCs w:val="24"/>
+        </w:rPr>
+        <w:t>${/NoOfficeHours}</w:t>
       </w:r>
     </w:p>
     <w:p>
@@ -1265,26 +879,16 @@
           <w:sz w:val="24"/>
           <w:szCs w:val="24"/>
         </w:rPr>
-        <w:t>${</w:t>
-      </w:r>
-      <w:proofErr w:type="spellStart"/>
+        <w:t>${No</w:t>
+      </w:r>
       <w:r>
         <w:rPr>
           <w:rFonts w:eastAsia="Times New Roman" w:cstheme="minorHAnsi"/>
           <w:sz w:val="24"/>
           <w:szCs w:val="24"/>
         </w:rPr>
-        <w:t>No</w:t>
-      </w:r>
-      <w:r>
-        <w:rPr>
-          <w:rFonts w:eastAsia="Times New Roman" w:cstheme="minorHAnsi"/>
-          <w:sz w:val="24"/>
-          <w:szCs w:val="24"/>
-        </w:rPr>
         <w:t>Prerequisites</w:t>
       </w:r>
-      <w:proofErr w:type="spellEnd"/>
       <w:r>
         <w:rPr>
           <w:rFonts w:eastAsia="Times New Roman" w:cstheme="minorHAnsi"/>
@@ -1698,60 +1302,24 @@
           <w:sz w:val="24"/>
           <w:szCs w:val="24"/>
         </w:rPr>
-        <w:t>${/</w:t>
-      </w:r>
-      <w:proofErr w:type="spellStart"/>
-      <w:r>
-        <w:rPr>
-          <w:rFonts w:ascii="Calibri" w:hAnsi="Calibri" w:cs="Times"/>
-          <w:sz w:val="24"/>
-          <w:szCs w:val="24"/>
-        </w:rPr>
-        <w:t>NoPrerequisites</w:t>
-      </w:r>
-      <w:proofErr w:type="spellEnd"/>
-      <w:r>
-        <w:rPr>
-          <w:rFonts w:ascii="Calibri" w:hAnsi="Calibri" w:cs="Times"/>
-          <w:sz w:val="24"/>
-          <w:szCs w:val="24"/>
-        </w:rPr>
-        <w:t>}</w:t>
-      </w:r>
-    </w:p>
-    <w:p>
-      <w:pPr>
-        <w:rPr>
-          <w:rFonts w:ascii="Calibri" w:hAnsi="Calibri" w:cs="Times"/>
-          <w:sz w:val="24"/>
-          <w:szCs w:val="24"/>
-        </w:rPr>
-      </w:pPr>
-      <w:r>
-        <w:rPr>
-          <w:rFonts w:ascii="Calibri" w:hAnsi="Calibri" w:cs="Times"/>
-          <w:sz w:val="24"/>
-          <w:szCs w:val="24"/>
-        </w:rPr>
-        <w:t>${</w:t>
-      </w:r>
-      <w:proofErr w:type="spellStart"/>
-      <w:r>
-        <w:rPr>
-          <w:rFonts w:ascii="Calibri" w:hAnsi="Calibri" w:cs="Times"/>
-          <w:sz w:val="24"/>
-          <w:szCs w:val="24"/>
-        </w:rPr>
-        <w:t>NoCorequisites</w:t>
-      </w:r>
-      <w:proofErr w:type="spellEnd"/>
-      <w:r>
-        <w:rPr>
-          <w:rFonts w:ascii="Calibri" w:hAnsi="Calibri" w:cs="Times"/>
-          <w:sz w:val="24"/>
-          <w:szCs w:val="24"/>
-        </w:rPr>
-        <w:t>}</w:t>
+        <w:t>${/NoPrerequisites}</w:t>
+      </w:r>
+    </w:p>
+    <w:p>
+      <w:pPr>
+        <w:rPr>
+          <w:rFonts w:ascii="Calibri" w:hAnsi="Calibri" w:cs="Times"/>
+          <w:sz w:val="24"/>
+          <w:szCs w:val="24"/>
+        </w:rPr>
+      </w:pPr>
+      <w:r>
+        <w:rPr>
+          <w:rFonts w:ascii="Calibri" w:hAnsi="Calibri" w:cs="Times"/>
+          <w:sz w:val="24"/>
+          <w:szCs w:val="24"/>
+        </w:rPr>
+        <w:t>${NoCorequisites}</w:t>
       </w:r>
     </w:p>
     <w:p>
@@ -2158,60 +1726,24 @@
           <w:sz w:val="24"/>
           <w:szCs w:val="24"/>
         </w:rPr>
-        <w:t>${/</w:t>
-      </w:r>
-      <w:proofErr w:type="spellStart"/>
-      <w:r>
-        <w:rPr>
-          <w:rFonts w:ascii="Calibri" w:hAnsi="Calibri" w:cs="Times"/>
-          <w:sz w:val="24"/>
-          <w:szCs w:val="24"/>
-        </w:rPr>
-        <w:t>NoCorequisites</w:t>
-      </w:r>
-      <w:proofErr w:type="spellEnd"/>
-      <w:r>
-        <w:rPr>
-          <w:rFonts w:ascii="Calibri" w:hAnsi="Calibri" w:cs="Times"/>
-          <w:sz w:val="24"/>
-          <w:szCs w:val="24"/>
-        </w:rPr>
-        <w:t>}</w:t>
-      </w:r>
-    </w:p>
-    <w:p>
-      <w:pPr>
-        <w:rPr>
-          <w:rFonts w:ascii="Calibri" w:hAnsi="Calibri" w:cs="Times"/>
-          <w:sz w:val="24"/>
-          <w:szCs w:val="24"/>
-        </w:rPr>
-      </w:pPr>
-      <w:r>
-        <w:rPr>
-          <w:rFonts w:ascii="Calibri" w:hAnsi="Calibri" w:cs="Times"/>
-          <w:sz w:val="24"/>
-          <w:szCs w:val="24"/>
-        </w:rPr>
-        <w:t>${</w:t>
-      </w:r>
-      <w:proofErr w:type="spellStart"/>
-      <w:r>
-        <w:rPr>
-          <w:rFonts w:ascii="Calibri" w:hAnsi="Calibri" w:cs="Times"/>
-          <w:sz w:val="24"/>
-          <w:szCs w:val="24"/>
-        </w:rPr>
-        <w:t>NoOtherInstructionalStaff</w:t>
-      </w:r>
-      <w:proofErr w:type="spellEnd"/>
-      <w:r>
-        <w:rPr>
-          <w:rFonts w:ascii="Calibri" w:hAnsi="Calibri" w:cs="Times"/>
-          <w:sz w:val="24"/>
-          <w:szCs w:val="24"/>
-        </w:rPr>
-        <w:t>}</w:t>
+        <w:t>${/NoCorequisites}</w:t>
+      </w:r>
+    </w:p>
+    <w:p>
+      <w:pPr>
+        <w:rPr>
+          <w:rFonts w:ascii="Calibri" w:hAnsi="Calibri" w:cs="Times"/>
+          <w:sz w:val="24"/>
+          <w:szCs w:val="24"/>
+        </w:rPr>
+      </w:pPr>
+      <w:r>
+        <w:rPr>
+          <w:rFonts w:ascii="Calibri" w:hAnsi="Calibri" w:cs="Times"/>
+          <w:sz w:val="24"/>
+          <w:szCs w:val="24"/>
+        </w:rPr>
+        <w:t>${NoOtherInstructionalStaff}</w:t>
       </w:r>
     </w:p>
     <w:p>
@@ -2297,25 +1829,7 @@
           <w:sz w:val="24"/>
           <w:szCs w:val="24"/>
         </w:rPr>
-        <w:t>${/</w:t>
-      </w:r>
-      <w:proofErr w:type="spellStart"/>
-      <w:r>
-        <w:rPr>
-          <w:rFonts w:asciiTheme="minorHAnsi" w:hAnsiTheme="minorHAnsi" w:cstheme="minorHAnsi"/>
-          <w:sz w:val="24"/>
-          <w:szCs w:val="24"/>
-        </w:rPr>
-        <w:t>NoOtherInstructionalStaff</w:t>
-      </w:r>
-      <w:proofErr w:type="spellEnd"/>
-      <w:r>
-        <w:rPr>
-          <w:rFonts w:asciiTheme="minorHAnsi" w:hAnsiTheme="minorHAnsi" w:cstheme="minorHAnsi"/>
-          <w:sz w:val="24"/>
-          <w:szCs w:val="24"/>
-        </w:rPr>
-        <w:t>}</w:t>
+        <w:t>${/NoOtherInstructionalStaff}</w:t>
       </w:r>
     </w:p>
     <w:p>
@@ -2334,16 +1848,15 @@
           <w:szCs w:val="24"/>
         </w:rPr>
         <w:lastRenderedPageBreak/>
-        <w:t>${</w:t>
-      </w:r>
-      <w:proofErr w:type="spellStart"/>
+        <w:t>${No</w:t>
+      </w:r>
       <w:r>
         <w:rPr>
           <w:rFonts w:eastAsia="Times New Roman" w:cstheme="minorHAnsi"/>
           <w:sz w:val="24"/>
           <w:szCs w:val="24"/>
         </w:rPr>
-        <w:t>No</w:t>
+        <w:t>c</w:t>
       </w:r>
       <w:r>
         <w:rPr>
@@ -2351,24 +1864,7 @@
           <w:sz w:val="24"/>
           <w:szCs w:val="24"/>
         </w:rPr>
-        <w:t>c</w:t>
-      </w:r>
-      <w:r>
-        <w:rPr>
-          <w:rFonts w:eastAsia="Times New Roman" w:cstheme="minorHAnsi"/>
-          <w:sz w:val="24"/>
-          <w:szCs w:val="24"/>
-        </w:rPr>
-        <w:t>ourseDescription</w:t>
-      </w:r>
-      <w:proofErr w:type="spellEnd"/>
-      <w:r>
-        <w:rPr>
-          <w:rFonts w:eastAsia="Times New Roman" w:cstheme="minorHAnsi"/>
-          <w:sz w:val="24"/>
-          <w:szCs w:val="24"/>
-        </w:rPr>
-        <w:t>}</w:t>
+        <w:t>ourseDescription}</w:t>
       </w:r>
     </w:p>
     <w:p>
@@ -2441,16 +1937,7 @@
           <w:sz w:val="24"/>
           <w:szCs w:val="24"/>
         </w:rPr>
-        <w:t>${/</w:t>
-      </w:r>
-      <w:proofErr w:type="spellStart"/>
-      <w:r>
-        <w:rPr>
-          <w:rFonts w:asciiTheme="minorHAnsi" w:hAnsiTheme="minorHAnsi" w:cstheme="minorHAnsi"/>
-          <w:sz w:val="24"/>
-          <w:szCs w:val="24"/>
-        </w:rPr>
-        <w:t>No</w:t>
+        <w:t>${/No</w:t>
       </w:r>
       <w:r>
         <w:rPr>
@@ -2466,16 +1953,7 @@
           <w:sz w:val="24"/>
           <w:szCs w:val="24"/>
         </w:rPr>
-        <w:t>ourseDescription</w:t>
-      </w:r>
-      <w:proofErr w:type="spellEnd"/>
-      <w:r>
-        <w:rPr>
-          <w:rFonts w:asciiTheme="minorHAnsi" w:hAnsiTheme="minorHAnsi" w:cstheme="minorHAnsi"/>
-          <w:sz w:val="24"/>
-          <w:szCs w:val="24"/>
-        </w:rPr>
-        <w:t>}</w:t>
+        <w:t>ourseDescription}</w:t>
       </w:r>
     </w:p>
     <w:p>
@@ -2494,25 +1972,7 @@
           <w:sz w:val="24"/>
           <w:szCs w:val="24"/>
         </w:rPr>
-        <w:t>${</w:t>
-      </w:r>
-      <w:proofErr w:type="spellStart"/>
-      <w:r>
-        <w:rPr>
-          <w:rFonts w:asciiTheme="minorHAnsi" w:hAnsiTheme="minorHAnsi" w:cstheme="minorHAnsi"/>
-          <w:sz w:val="24"/>
-          <w:szCs w:val="24"/>
-        </w:rPr>
-        <w:t>NocourseFormat</w:t>
-      </w:r>
-      <w:proofErr w:type="spellEnd"/>
-      <w:r>
-        <w:rPr>
-          <w:rFonts w:asciiTheme="minorHAnsi" w:hAnsiTheme="minorHAnsi" w:cstheme="minorHAnsi"/>
-          <w:sz w:val="24"/>
-          <w:szCs w:val="24"/>
-        </w:rPr>
-        <w:t>}</w:t>
+        <w:t>${NocourseFormat}</w:t>
       </w:r>
     </w:p>
     <w:p>
@@ -2579,7 +2039,6 @@
         </w:rPr>
         <w:t>${/</w:t>
       </w:r>
-      <w:proofErr w:type="spellStart"/>
       <w:r>
         <w:rPr>
           <w:rFonts w:ascii="Calibri" w:hAnsi="Calibri" w:cs="Times"/>
@@ -2588,7 +2047,6 @@
         </w:rPr>
         <w:t>NocourseFormat</w:t>
       </w:r>
-      <w:proofErr w:type="spellEnd"/>
       <w:r>
         <w:rPr>
           <w:rFonts w:ascii="Calibri" w:hAnsi="Calibri" w:cs="Times"/>
@@ -2612,25 +2070,7 @@
           <w:sz w:val="24"/>
           <w:szCs w:val="24"/>
         </w:rPr>
-        <w:t>${</w:t>
-      </w:r>
-      <w:proofErr w:type="spellStart"/>
-      <w:r>
-        <w:rPr>
-          <w:rFonts w:ascii="Calibri" w:hAnsi="Calibri" w:cs="Times"/>
-          <w:sz w:val="24"/>
-          <w:szCs w:val="24"/>
-        </w:rPr>
-        <w:t>NocourseOverview</w:t>
-      </w:r>
-      <w:proofErr w:type="spellEnd"/>
-      <w:r>
-        <w:rPr>
-          <w:rFonts w:ascii="Calibri" w:hAnsi="Calibri" w:cs="Times"/>
-          <w:sz w:val="24"/>
-          <w:szCs w:val="24"/>
-        </w:rPr>
-        <w:t>}</w:t>
+        <w:t>${NocourseOverview}</w:t>
       </w:r>
     </w:p>
     <w:p>
@@ -2710,7 +2150,6 @@
         </w:rPr>
         <w:t>/</w:t>
       </w:r>
-      <w:proofErr w:type="spellStart"/>
       <w:r>
         <w:rPr>
           <w:rFonts w:ascii="Calibri" w:hAnsi="Calibri" w:cs="Times"/>
@@ -2725,51 +2164,24 @@
           <w:sz w:val="24"/>
           <w:szCs w:val="24"/>
         </w:rPr>
-        <w:t>courseOverview</w:t>
-      </w:r>
-      <w:proofErr w:type="spellEnd"/>
-      <w:r>
-        <w:rPr>
-          <w:rFonts w:ascii="Calibri" w:hAnsi="Calibri" w:cs="Times"/>
-          <w:sz w:val="24"/>
-          <w:szCs w:val="24"/>
-        </w:rPr>
-        <w:t>}</w:t>
-      </w:r>
-    </w:p>
-    <w:p>
-      <w:pPr>
-        <w:rPr>
-          <w:rFonts w:ascii="Calibri" w:hAnsi="Calibri" w:cs="Times"/>
-          <w:sz w:val="24"/>
-          <w:szCs w:val="24"/>
-        </w:rPr>
-      </w:pPr>
-      <w:r>
-        <w:rPr>
-          <w:rFonts w:ascii="Calibri" w:hAnsi="Calibri" w:cs="Times"/>
-          <w:sz w:val="24"/>
-          <w:szCs w:val="24"/>
-        </w:rPr>
-        <w:t>${</w:t>
-      </w:r>
-      <w:proofErr w:type="spellStart"/>
-      <w:r>
-        <w:rPr>
-          <w:rFonts w:ascii="Calibri" w:hAnsi="Calibri" w:cs="Times"/>
-          <w:sz w:val="24"/>
-          <w:szCs w:val="24"/>
-        </w:rPr>
-        <w:t>NolearningOutcomes</w:t>
-      </w:r>
-      <w:proofErr w:type="spellEnd"/>
-      <w:r>
-        <w:rPr>
-          <w:rFonts w:ascii="Calibri" w:hAnsi="Calibri" w:cs="Times"/>
-          <w:sz w:val="24"/>
-          <w:szCs w:val="24"/>
-        </w:rPr>
-        <w:t>}</w:t>
+        <w:t>courseOverview}</w:t>
+      </w:r>
+    </w:p>
+    <w:p>
+      <w:pPr>
+        <w:rPr>
+          <w:rFonts w:ascii="Calibri" w:hAnsi="Calibri" w:cs="Times"/>
+          <w:sz w:val="24"/>
+          <w:szCs w:val="24"/>
+        </w:rPr>
+      </w:pPr>
+      <w:r>
+        <w:rPr>
+          <w:rFonts w:ascii="Calibri" w:hAnsi="Calibri" w:cs="Times"/>
+          <w:sz w:val="24"/>
+          <w:szCs w:val="24"/>
+        </w:rPr>
+        <w:t>${NolearningOutcomes}</w:t>
       </w:r>
     </w:p>
     <w:p>
@@ -2858,7 +2270,6 @@
         </w:rPr>
         <w:t>/</w:t>
       </w:r>
-      <w:proofErr w:type="spellStart"/>
       <w:r>
         <w:rPr>
           <w:rFonts w:ascii="Calibri" w:hAnsi="Calibri" w:cs="Times"/>
@@ -2867,7 +2278,6 @@
         </w:rPr>
         <w:t>NolearningOutcomes</w:t>
       </w:r>
-      <w:proofErr w:type="spellEnd"/>
       <w:r>
         <w:rPr>
           <w:rFonts w:ascii="Calibri" w:hAnsi="Calibri" w:cs="Times"/>
@@ -2893,27 +2303,7 @@
           <w:sz w:val="24"/>
           <w:szCs w:val="24"/>
         </w:rPr>
-        <w:t>${</w:t>
-      </w:r>
-      <w:proofErr w:type="spellStart"/>
-      <w:r>
-        <w:rPr>
-          <w:rStyle w:val="normaltextrun"/>
-          <w:rFonts w:cstheme="minorHAnsi"/>
-          <w:sz w:val="24"/>
-          <w:szCs w:val="24"/>
-        </w:rPr>
-        <w:t>NoLearningAssessments</w:t>
-      </w:r>
-      <w:proofErr w:type="spellEnd"/>
-      <w:r>
-        <w:rPr>
-          <w:rStyle w:val="normaltextrun"/>
-          <w:rFonts w:cstheme="minorHAnsi"/>
-          <w:sz w:val="24"/>
-          <w:szCs w:val="24"/>
-        </w:rPr>
-        <w:t>}</w:t>
+        <w:t>${NoLearningAssessments}</w:t>
       </w:r>
     </w:p>
     <w:p>
@@ -2972,84 +2362,48 @@
           <w:sz w:val="24"/>
           <w:szCs w:val="24"/>
         </w:rPr>
-        <w:t>${/</w:t>
-      </w:r>
-      <w:proofErr w:type="spellStart"/>
-      <w:r>
+        <w:t>${/NolearningAssessments}</w:t>
+      </w:r>
+    </w:p>
+    <w:p>
+      <w:pPr>
+        <w:rPr>
+          <w:rFonts w:cstheme="minorHAnsi"/>
+          <w:sz w:val="24"/>
+          <w:szCs w:val="24"/>
+        </w:rPr>
+      </w:pPr>
+      <w:r>
+        <w:rPr>
+          <w:rFonts w:cstheme="minorHAnsi"/>
+          <w:sz w:val="24"/>
+          <w:szCs w:val="24"/>
+        </w:rPr>
+        <w:t>${NoLearningActivities}</w:t>
+      </w:r>
+    </w:p>
+    <w:p>
+      <w:pPr>
         <w:rPr>
           <w:rStyle w:val="normaltextrun"/>
-          <w:sz w:val="24"/>
-          <w:szCs w:val="24"/>
-        </w:rPr>
-        <w:t>NolearningAssessments</w:t>
-      </w:r>
-      <w:proofErr w:type="spellEnd"/>
-      <w:r>
+          <w:rFonts w:cstheme="minorHAnsi"/>
+          <w:sz w:val="24"/>
+          <w:szCs w:val="24"/>
+        </w:rPr>
+      </w:pPr>
+    </w:p>
+    <w:p>
+      <w:pPr>
+        <w:pStyle w:val="Heading3"/>
         <w:rPr>
           <w:rStyle w:val="normaltextrun"/>
-          <w:sz w:val="24"/>
-          <w:szCs w:val="24"/>
-        </w:rPr>
-        <w:t>}</w:t>
-      </w:r>
-    </w:p>
-    <w:p>
-      <w:pPr>
-        <w:rPr>
-          <w:rFonts w:cstheme="minorHAnsi"/>
-          <w:sz w:val="24"/>
-          <w:szCs w:val="24"/>
-        </w:rPr>
-      </w:pPr>
-      <w:r>
-        <w:rPr>
-          <w:rFonts w:cstheme="minorHAnsi"/>
-          <w:sz w:val="24"/>
-          <w:szCs w:val="24"/>
-        </w:rPr>
-        <w:t>${</w:t>
-      </w:r>
-      <w:proofErr w:type="spellStart"/>
-      <w:r>
-        <w:rPr>
-          <w:rFonts w:cstheme="minorHAnsi"/>
-          <w:sz w:val="24"/>
-          <w:szCs w:val="24"/>
-        </w:rPr>
-        <w:t>NoLearningActivities</w:t>
-      </w:r>
-      <w:proofErr w:type="spellEnd"/>
-      <w:r>
-        <w:rPr>
-          <w:rFonts w:cstheme="minorHAnsi"/>
-          <w:sz w:val="24"/>
-          <w:szCs w:val="24"/>
-        </w:rPr>
-        <w:t>}</w:t>
-      </w:r>
-    </w:p>
-    <w:p>
-      <w:pPr>
+          <w:rFonts w:cstheme="minorHAnsi"/>
+        </w:rPr>
+      </w:pPr>
+      <w:r>
         <w:rPr>
           <w:rStyle w:val="normaltextrun"/>
           <w:rFonts w:cstheme="minorHAnsi"/>
-          <w:sz w:val="24"/>
-          <w:szCs w:val="24"/>
-        </w:rPr>
-      </w:pPr>
-    </w:p>
-    <w:p>
-      <w:pPr>
-        <w:pStyle w:val="Heading3"/>
-        <w:rPr>
-          <w:rStyle w:val="normaltextrun"/>
-          <w:rFonts w:cstheme="minorHAnsi"/>
-        </w:rPr>
-      </w:pPr>
-      <w:r>
-        <w:rPr>
-          <w:rStyle w:val="normaltextrun"/>
-          <w:rFonts w:cstheme="minorHAnsi"/>
         </w:rPr>
         <w:t>Learning Activities</w:t>
       </w:r>
@@ -3086,51 +2440,24 @@
           <w:sz w:val="24"/>
           <w:szCs w:val="24"/>
         </w:rPr>
-        <w:t>${/</w:t>
-      </w:r>
-      <w:proofErr w:type="spellStart"/>
-      <w:r>
-        <w:rPr>
-          <w:rFonts w:cstheme="minorHAnsi"/>
-          <w:sz w:val="24"/>
-          <w:szCs w:val="24"/>
-        </w:rPr>
-        <w:t>NoLearningActivities</w:t>
-      </w:r>
-      <w:proofErr w:type="spellEnd"/>
-      <w:r>
-        <w:rPr>
-          <w:rFonts w:cstheme="minorHAnsi"/>
-          <w:sz w:val="24"/>
-          <w:szCs w:val="24"/>
-        </w:rPr>
-        <w:t>}</w:t>
-      </w:r>
-    </w:p>
-    <w:p>
-      <w:pPr>
-        <w:rPr>
-          <w:rFonts w:cstheme="minorHAnsi"/>
-          <w:sz w:val="24"/>
-          <w:szCs w:val="24"/>
-        </w:rPr>
-      </w:pPr>
-      <w:r>
-        <w:rPr>
-          <w:rFonts w:cstheme="minorHAnsi"/>
-          <w:sz w:val="24"/>
-          <w:szCs w:val="24"/>
-        </w:rPr>
-        <w:t>${</w:t>
-      </w:r>
-      <w:proofErr w:type="spellStart"/>
-      <w:r>
-        <w:rPr>
-          <w:rFonts w:cstheme="minorHAnsi"/>
-          <w:sz w:val="24"/>
-          <w:szCs w:val="24"/>
-        </w:rPr>
-        <w:t>NoCourseAlig</w:t>
+        <w:t>${/NoLearningActivities}</w:t>
+      </w:r>
+    </w:p>
+    <w:p>
+      <w:pPr>
+        <w:rPr>
+          <w:rFonts w:cstheme="minorHAnsi"/>
+          <w:sz w:val="24"/>
+          <w:szCs w:val="24"/>
+        </w:rPr>
+      </w:pPr>
+      <w:r>
+        <w:rPr>
+          <w:rFonts w:cstheme="minorHAnsi"/>
+          <w:sz w:val="24"/>
+          <w:szCs w:val="24"/>
+        </w:rPr>
+        <w:t>${NoCourseAlig</w:t>
       </w:r>
       <w:r>
         <w:rPr>
@@ -3146,16 +2473,7 @@
           <w:sz w:val="24"/>
           <w:szCs w:val="24"/>
         </w:rPr>
-        <w:t>mentTbl</w:t>
-      </w:r>
-      <w:proofErr w:type="spellEnd"/>
-      <w:r>
-        <w:rPr>
-          <w:rFonts w:cstheme="minorHAnsi"/>
-          <w:sz w:val="24"/>
-          <w:szCs w:val="24"/>
-        </w:rPr>
-        <w:t>}</w:t>
+        <w:t>mentTbl}</w:t>
       </w:r>
     </w:p>
     <w:p>
@@ -3208,7 +2526,6 @@
         <w:lastRenderedPageBreak/>
         <w:t>${</w:t>
       </w:r>
-      <w:proofErr w:type="spellStart"/>
       <w:r>
         <w:rPr>
           <w:rFonts w:cstheme="minorHAnsi"/>
@@ -3239,12 +2556,53 @@
           <w:sz w:val="24"/>
           <w:szCs w:val="24"/>
         </w:rPr>
+        <w:t>mentTbl}</w:t>
+      </w:r>
+    </w:p>
+    <w:p>
+      <w:pPr>
+        <w:spacing w:after="120"/>
+        <w:rPr>
+          <w:rFonts w:eastAsia="Times New Roman" w:cstheme="minorHAnsi"/>
+          <w:sz w:val="24"/>
+          <w:szCs w:val="24"/>
+        </w:rPr>
+      </w:pPr>
+      <w:r>
+        <w:rPr>
+          <w:rFonts w:eastAsia="Times New Roman" w:cstheme="minorHAnsi"/>
+          <w:sz w:val="24"/>
+          <w:szCs w:val="24"/>
+        </w:rPr>
+        <w:t>${/</w:t>
+      </w:r>
+      <w:r>
+        <w:rPr>
+          <w:rFonts w:cstheme="minorHAnsi"/>
+          <w:sz w:val="24"/>
+          <w:szCs w:val="24"/>
+        </w:rPr>
+        <w:t>NoCourseAlig</w:t>
+      </w:r>
+      <w:r>
+        <w:rPr>
+          <w:rFonts w:cstheme="minorHAnsi"/>
+          <w:sz w:val="24"/>
+          <w:szCs w:val="24"/>
+        </w:rPr>
+        <w:t>n</w:t>
+      </w:r>
+      <w:r>
+        <w:rPr>
+          <w:rFonts w:cstheme="minorHAnsi"/>
+          <w:sz w:val="24"/>
+          <w:szCs w:val="24"/>
+        </w:rPr>
         <w:t>mentTbl</w:t>
       </w:r>
-      <w:proofErr w:type="spellEnd"/>
-      <w:r>
-        <w:rPr>
-          <w:rFonts w:cstheme="minorHAnsi"/>
+      <w:r>
+        <w:rPr>
+          <w:rFonts w:eastAsia="Times New Roman" w:cstheme="minorHAnsi"/>
           <w:sz w:val="24"/>
           <w:szCs w:val="24"/>
         </w:rPr>
@@ -3253,89 +2611,19 @@
     </w:p>
     <w:p>
       <w:pPr>
-        <w:spacing w:after="120"/>
-        <w:rPr>
-          <w:rFonts w:eastAsia="Times New Roman" w:cstheme="minorHAnsi"/>
-          <w:sz w:val="24"/>
-          <w:szCs w:val="24"/>
-        </w:rPr>
-      </w:pPr>
-      <w:r>
-        <w:rPr>
-          <w:rFonts w:eastAsia="Times New Roman" w:cstheme="minorHAnsi"/>
-          <w:sz w:val="24"/>
-          <w:szCs w:val="24"/>
-        </w:rPr>
-        <w:t>${/</w:t>
-      </w:r>
-      <w:proofErr w:type="spellStart"/>
-      <w:r>
-        <w:rPr>
-          <w:rFonts w:cstheme="minorHAnsi"/>
-          <w:sz w:val="24"/>
-          <w:szCs w:val="24"/>
-        </w:rPr>
-        <w:t>NoCourseAlig</w:t>
-      </w:r>
-      <w:r>
-        <w:rPr>
-          <w:rFonts w:cstheme="minorHAnsi"/>
-          <w:sz w:val="24"/>
-          <w:szCs w:val="24"/>
-        </w:rPr>
-        <w:t>n</w:t>
-      </w:r>
-      <w:r>
-        <w:rPr>
-          <w:rFonts w:cstheme="minorHAnsi"/>
-          <w:sz w:val="24"/>
-          <w:szCs w:val="24"/>
-        </w:rPr>
-        <w:t>mentTbl</w:t>
-      </w:r>
-      <w:proofErr w:type="spellEnd"/>
-      <w:r>
-        <w:rPr>
-          <w:rFonts w:eastAsia="Times New Roman" w:cstheme="minorHAnsi"/>
-          <w:sz w:val="24"/>
-          <w:szCs w:val="24"/>
-        </w:rPr>
-        <w:t>}</w:t>
-      </w:r>
-    </w:p>
-    <w:p>
-      <w:pPr>
-        <w:rPr>
-          <w:rFonts w:cstheme="minorHAnsi"/>
-          <w:sz w:val="24"/>
-          <w:szCs w:val="24"/>
-        </w:rPr>
-      </w:pPr>
-      <w:r>
-        <w:rPr>
-          <w:rFonts w:cstheme="minorHAnsi"/>
-          <w:sz w:val="24"/>
-          <w:szCs w:val="24"/>
-        </w:rPr>
-        <w:t>${</w:t>
-      </w:r>
-      <w:proofErr w:type="spellStart"/>
-      <w:r>
-        <w:rPr>
-          <w:rFonts w:cstheme="minorHAnsi"/>
-          <w:sz w:val="24"/>
-          <w:szCs w:val="24"/>
-        </w:rPr>
-        <w:t>NoOutcomeMaps</w:t>
-      </w:r>
-      <w:proofErr w:type="spellEnd"/>
-      <w:r>
-        <w:rPr>
-          <w:rFonts w:cstheme="minorHAnsi"/>
-          <w:sz w:val="24"/>
-          <w:szCs w:val="24"/>
-        </w:rPr>
-        <w:t>}</w:t>
+        <w:rPr>
+          <w:rFonts w:cstheme="minorHAnsi"/>
+          <w:sz w:val="24"/>
+          <w:szCs w:val="24"/>
+        </w:rPr>
+      </w:pPr>
+      <w:r>
+        <w:rPr>
+          <w:rFonts w:cstheme="minorHAnsi"/>
+          <w:sz w:val="24"/>
+          <w:szCs w:val="24"/>
+        </w:rPr>
+        <w:t>${NoOutcomeMaps}</w:t>
       </w:r>
     </w:p>
     <w:p>
@@ -3670,7 +2958,6 @@
         </w:rPr>
         <w:t>${/</w:t>
       </w:r>
-      <w:proofErr w:type="spellStart"/>
       <w:r>
         <w:rPr>
           <w:rFonts w:cstheme="minorHAnsi"/>
@@ -3679,7 +2966,6 @@
         </w:rPr>
         <w:t>NoOutcomeMaps</w:t>
       </w:r>
-      <w:proofErr w:type="spellEnd"/>
       <w:r>
         <w:rPr>
           <w:rFonts w:eastAsia="Times New Roman" w:cstheme="minorHAnsi"/>
@@ -3704,25 +2990,7 @@
           <w:sz w:val="24"/>
           <w:szCs w:val="24"/>
         </w:rPr>
-        <w:t>${</w:t>
-      </w:r>
-      <w:proofErr w:type="spellStart"/>
-      <w:r>
-        <w:rPr>
-          <w:rFonts w:cstheme="minorHAnsi"/>
-          <w:sz w:val="24"/>
-          <w:szCs w:val="24"/>
-        </w:rPr>
-        <w:t>NoCourseScheduleTbl</w:t>
-      </w:r>
-      <w:proofErr w:type="spellEnd"/>
-      <w:r>
-        <w:rPr>
-          <w:rFonts w:cstheme="minorHAnsi"/>
-          <w:sz w:val="24"/>
-          <w:szCs w:val="24"/>
-        </w:rPr>
-        <w:t>}</w:t>
+        <w:t>${NoCourseScheduleTbl}</w:t>
       </w:r>
     </w:p>
     <w:p>
@@ -3769,25 +3037,7 @@
           <w:sz w:val="24"/>
           <w:szCs w:val="24"/>
         </w:rPr>
-        <w:t>${</w:t>
-      </w:r>
-      <w:proofErr w:type="spellStart"/>
-      <w:r>
-        <w:rPr>
-          <w:rFonts w:cstheme="minorHAnsi"/>
-          <w:sz w:val="24"/>
-          <w:szCs w:val="24"/>
-        </w:rPr>
-        <w:t>courseScheduleTbl</w:t>
-      </w:r>
-      <w:proofErr w:type="spellEnd"/>
-      <w:r>
-        <w:rPr>
-          <w:rFonts w:cstheme="minorHAnsi"/>
-          <w:sz w:val="24"/>
-          <w:szCs w:val="24"/>
-        </w:rPr>
-        <w:t>}</w:t>
+        <w:t>${courseScheduleTbl}</w:t>
       </w:r>
     </w:p>
     <w:p>
@@ -3805,25 +3055,7 @@
           <w:sz w:val="24"/>
           <w:szCs w:val="24"/>
         </w:rPr>
-        <w:t>${/</w:t>
-      </w:r>
-      <w:proofErr w:type="spellStart"/>
-      <w:r>
-        <w:rPr>
-          <w:rFonts w:eastAsia="Times New Roman" w:cstheme="minorHAnsi"/>
-          <w:sz w:val="24"/>
-          <w:szCs w:val="24"/>
-        </w:rPr>
-        <w:t>NoCourseScheduleTbl</w:t>
-      </w:r>
-      <w:proofErr w:type="spellEnd"/>
-      <w:r>
-        <w:rPr>
-          <w:rFonts w:eastAsia="Times New Roman" w:cstheme="minorHAnsi"/>
-          <w:sz w:val="24"/>
-          <w:szCs w:val="24"/>
-        </w:rPr>
-        <w:t>}</w:t>
+        <w:t>${/NoCourseScheduleTbl}</w:t>
       </w:r>
     </w:p>
     <w:p>
@@ -3854,25 +3086,7 @@
           <w:sz w:val="24"/>
           <w:szCs w:val="24"/>
         </w:rPr>
-        <w:t>${</w:t>
-      </w:r>
-      <w:proofErr w:type="spellStart"/>
-      <w:r>
-        <w:rPr>
-          <w:rFonts w:eastAsia="Times New Roman" w:cstheme="minorHAnsi"/>
-          <w:sz w:val="24"/>
-          <w:szCs w:val="24"/>
-        </w:rPr>
-        <w:t>NoLearningMaterials</w:t>
-      </w:r>
-      <w:proofErr w:type="spellEnd"/>
-      <w:r>
-        <w:rPr>
-          <w:rFonts w:eastAsia="Times New Roman" w:cstheme="minorHAnsi"/>
-          <w:sz w:val="24"/>
-          <w:szCs w:val="24"/>
-        </w:rPr>
-        <w:t>}</w:t>
+        <w:t>${NoLearningMaterials}</w:t>
       </w:r>
     </w:p>
     <w:p>
@@ -3927,61 +3141,25 @@
           <w:sz w:val="24"/>
           <w:szCs w:val="24"/>
         </w:rPr>
-        <w:t>${/</w:t>
-      </w:r>
-      <w:proofErr w:type="spellStart"/>
-      <w:r>
+        <w:t>${/NoLearningMaterials}</w:t>
+      </w:r>
+    </w:p>
+    <w:p>
+      <w:pPr>
+        <w:spacing w:after="120"/>
         <w:rPr>
           <w:rFonts w:eastAsia="Times New Roman" w:cstheme="minorHAnsi"/>
           <w:sz w:val="24"/>
           <w:szCs w:val="24"/>
         </w:rPr>
-        <w:t>NoLearningMaterials</w:t>
-      </w:r>
-      <w:proofErr w:type="spellEnd"/>
+      </w:pPr>
       <w:r>
         <w:rPr>
           <w:rFonts w:eastAsia="Times New Roman" w:cstheme="minorHAnsi"/>
           <w:sz w:val="24"/>
           <w:szCs w:val="24"/>
         </w:rPr>
-        <w:t>}</w:t>
-      </w:r>
-    </w:p>
-    <w:p>
-      <w:pPr>
-        <w:spacing w:after="120"/>
-        <w:rPr>
-          <w:rFonts w:eastAsia="Times New Roman" w:cstheme="minorHAnsi"/>
-          <w:sz w:val="24"/>
-          <w:szCs w:val="24"/>
-        </w:rPr>
-      </w:pPr>
-      <w:r>
-        <w:rPr>
-          <w:rFonts w:eastAsia="Times New Roman" w:cstheme="minorHAnsi"/>
-          <w:sz w:val="24"/>
-          <w:szCs w:val="24"/>
-        </w:rPr>
-        <w:t>${</w:t>
-      </w:r>
-      <w:proofErr w:type="spellStart"/>
-      <w:r>
-        <w:rPr>
-          <w:rFonts w:eastAsia="Times New Roman" w:cstheme="minorHAnsi"/>
-          <w:sz w:val="24"/>
-          <w:szCs w:val="24"/>
-        </w:rPr>
-        <w:t>NoCourseLearningResources</w:t>
-      </w:r>
-      <w:proofErr w:type="spellEnd"/>
-      <w:r>
-        <w:rPr>
-          <w:rFonts w:eastAsia="Times New Roman" w:cstheme="minorHAnsi"/>
-          <w:sz w:val="24"/>
-          <w:szCs w:val="24"/>
-        </w:rPr>
-        <w:t>}</w:t>
+        <w:t>${NoCourseLearningResources}</w:t>
       </w:r>
     </w:p>
     <w:p>
@@ -4033,25 +3211,7 @@
           <w:sz w:val="24"/>
           <w:szCs w:val="24"/>
         </w:rPr>
-        <w:t>${/</w:t>
-      </w:r>
-      <w:proofErr w:type="spellStart"/>
-      <w:r>
-        <w:rPr>
-          <w:rFonts w:eastAsia="Times New Roman" w:cstheme="minorHAnsi"/>
-          <w:sz w:val="24"/>
-          <w:szCs w:val="24"/>
-        </w:rPr>
-        <w:t>NoCourseLearningResources</w:t>
-      </w:r>
-      <w:proofErr w:type="spellEnd"/>
-      <w:r>
-        <w:rPr>
-          <w:rFonts w:eastAsia="Times New Roman" w:cstheme="minorHAnsi"/>
-          <w:sz w:val="24"/>
-          <w:szCs w:val="24"/>
-        </w:rPr>
-        <w:t>}</w:t>
+        <w:t>${/NoCourseLearningResources}</w:t>
       </w:r>
     </w:p>
     <w:p>
@@ -4130,33 +3290,7 @@
           <w:szCs w:val="24"/>
           <w:bdr w:val="none" w:sz="0" w:space="0" w:color="auto" w:frame="1"/>
         </w:rPr>
-        <w:t>${</w:t>
-      </w:r>
-      <w:proofErr w:type="spellStart"/>
-      <w:r>
-        <w:rPr>
-          <w:rStyle w:val="normaltextrun"/>
-          <w:rFonts w:ascii="Calibri" w:hAnsi="Calibri" w:cs="Times"/>
-          <w:bCs/>
-          <w:color w:val="000000"/>
-          <w:sz w:val="24"/>
-          <w:szCs w:val="24"/>
-          <w:bdr w:val="none" w:sz="0" w:space="0" w:color="auto" w:frame="1"/>
-        </w:rPr>
-        <w:t>NolatePolicy</w:t>
-      </w:r>
-      <w:proofErr w:type="spellEnd"/>
-      <w:r>
-        <w:rPr>
-          <w:rStyle w:val="normaltextrun"/>
-          <w:rFonts w:ascii="Calibri" w:hAnsi="Calibri" w:cs="Times"/>
-          <w:bCs/>
-          <w:color w:val="000000"/>
-          <w:sz w:val="24"/>
-          <w:szCs w:val="24"/>
-          <w:bdr w:val="none" w:sz="0" w:space="0" w:color="auto" w:frame="1"/>
-        </w:rPr>
-        <w:t>}</w:t>
+        <w:t>${NolatePolicy}</w:t>
       </w:r>
     </w:p>
     <w:p>
@@ -4264,10 +3398,12 @@
           <w:szCs w:val="24"/>
           <w:bdr w:val="none" w:sz="0" w:space="0" w:color="auto" w:frame="1"/>
         </w:rPr>
-        <w:t>${/</w:t>
-      </w:r>
-      <w:proofErr w:type="spellStart"/>
-      <w:r>
+        <w:t>${/NolatePolicy}</w:t>
+      </w:r>
+    </w:p>
+    <w:p>
+      <w:pPr>
+        <w:spacing w:after="120"/>
         <w:rPr>
           <w:rStyle w:val="normaltextrun"/>
           <w:rFonts w:ascii="Calibri" w:hAnsi="Calibri" w:cs="Times"/>
@@ -4277,9 +3413,7 @@
           <w:szCs w:val="24"/>
           <w:bdr w:val="none" w:sz="0" w:space="0" w:color="auto" w:frame="1"/>
         </w:rPr>
-        <w:t>NolatePolicy</w:t>
-      </w:r>
-      <w:proofErr w:type="spellEnd"/>
+      </w:pPr>
       <w:r>
         <w:rPr>
           <w:rStyle w:val="normaltextrun"/>
@@ -4290,59 +3424,7 @@
           <w:szCs w:val="24"/>
           <w:bdr w:val="none" w:sz="0" w:space="0" w:color="auto" w:frame="1"/>
         </w:rPr>
-        <w:t>}</w:t>
-      </w:r>
-    </w:p>
-    <w:p>
-      <w:pPr>
-        <w:spacing w:after="120"/>
-        <w:rPr>
-          <w:rStyle w:val="normaltextrun"/>
-          <w:rFonts w:ascii="Calibri" w:hAnsi="Calibri" w:cs="Times"/>
-          <w:bCs/>
-          <w:color w:val="000000"/>
-          <w:sz w:val="24"/>
-          <w:szCs w:val="24"/>
-          <w:bdr w:val="none" w:sz="0" w:space="0" w:color="auto" w:frame="1"/>
-        </w:rPr>
-      </w:pPr>
-      <w:r>
-        <w:rPr>
-          <w:rStyle w:val="normaltextrun"/>
-          <w:rFonts w:ascii="Calibri" w:hAnsi="Calibri" w:cs="Times"/>
-          <w:bCs/>
-          <w:color w:val="000000"/>
-          <w:sz w:val="24"/>
-          <w:szCs w:val="24"/>
-          <w:bdr w:val="none" w:sz="0" w:space="0" w:color="auto" w:frame="1"/>
-        </w:rPr>
-        <w:t>${</w:t>
-      </w:r>
-      <w:proofErr w:type="spellStart"/>
-      <w:r>
-        <w:rPr>
-          <w:rStyle w:val="normaltextrun"/>
-          <w:rFonts w:ascii="Calibri" w:hAnsi="Calibri" w:cs="Times"/>
-          <w:bCs/>
-          <w:color w:val="000000"/>
-          <w:sz w:val="24"/>
-          <w:szCs w:val="24"/>
-          <w:bdr w:val="none" w:sz="0" w:space="0" w:color="auto" w:frame="1"/>
-        </w:rPr>
-        <w:t>NoMissingExam</w:t>
-      </w:r>
-      <w:proofErr w:type="spellEnd"/>
-      <w:r>
-        <w:rPr>
-          <w:rStyle w:val="normaltextrun"/>
-          <w:rFonts w:ascii="Calibri" w:hAnsi="Calibri" w:cs="Times"/>
-          <w:bCs/>
-          <w:color w:val="000000"/>
-          <w:sz w:val="24"/>
-          <w:szCs w:val="24"/>
-          <w:bdr w:val="none" w:sz="0" w:space="0" w:color="auto" w:frame="1"/>
-        </w:rPr>
-        <w:t>}</w:t>
+        <w:t>${NoMissingExam}</w:t>
       </w:r>
     </w:p>
     <w:p>
@@ -4399,33 +3481,7 @@
           <w:szCs w:val="24"/>
           <w:bdr w:val="none" w:sz="0" w:space="0" w:color="auto" w:frame="1"/>
         </w:rPr>
-        <w:t>${/</w:t>
-      </w:r>
-      <w:proofErr w:type="spellStart"/>
-      <w:r>
-        <w:rPr>
-          <w:rStyle w:val="normaltextrun"/>
-          <w:rFonts w:ascii="Calibri" w:hAnsi="Calibri" w:cs="Times"/>
-          <w:bCs/>
-          <w:color w:val="000000"/>
-          <w:sz w:val="24"/>
-          <w:szCs w:val="24"/>
-          <w:bdr w:val="none" w:sz="0" w:space="0" w:color="auto" w:frame="1"/>
-        </w:rPr>
-        <w:t>NoMissingExam</w:t>
-      </w:r>
-      <w:proofErr w:type="spellEnd"/>
-      <w:r>
-        <w:rPr>
-          <w:rStyle w:val="normaltextrun"/>
-          <w:rFonts w:ascii="Calibri" w:hAnsi="Calibri" w:cs="Times"/>
-          <w:bCs/>
-          <w:color w:val="000000"/>
-          <w:sz w:val="24"/>
-          <w:szCs w:val="24"/>
-          <w:bdr w:val="none" w:sz="0" w:space="0" w:color="auto" w:frame="1"/>
-        </w:rPr>
-        <w:t>}</w:t>
+        <w:t>${/NoMissingExam}</w:t>
       </w:r>
     </w:p>
     <w:p>
@@ -4447,27 +3503,7 @@
           <w:bCs/>
           <w:color w:val="000000"/>
         </w:rPr>
-        <w:t>${</w:t>
-      </w:r>
-      <w:proofErr w:type="spellStart"/>
-      <w:r>
-        <w:rPr>
-          <w:rStyle w:val="normaltextrun"/>
-          <w:rFonts w:ascii="Calibri" w:hAnsi="Calibri" w:cs="Times"/>
-          <w:bCs/>
-          <w:color w:val="000000"/>
-        </w:rPr>
-        <w:t>NomissingActivity</w:t>
-      </w:r>
-      <w:proofErr w:type="spellEnd"/>
-      <w:r>
-        <w:rPr>
-          <w:rStyle w:val="normaltextrun"/>
-          <w:rFonts w:ascii="Calibri" w:hAnsi="Calibri" w:cs="Times"/>
-          <w:bCs/>
-          <w:color w:val="000000"/>
-        </w:rPr>
-        <w:t>}</w:t>
+        <w:t>${NomissingActivity}</w:t>
       </w:r>
     </w:p>
     <w:p>
@@ -4520,27 +3556,7 @@
           <w:bCs/>
           <w:color w:val="000000"/>
         </w:rPr>
-        <w:t>${/</w:t>
-      </w:r>
-      <w:proofErr w:type="spellStart"/>
-      <w:r>
-        <w:rPr>
-          <w:rStyle w:val="normaltextrun"/>
-          <w:rFonts w:ascii="Calibri" w:hAnsi="Calibri" w:cs="Times"/>
-          <w:bCs/>
-          <w:color w:val="000000"/>
-        </w:rPr>
-        <w:t>NomissingActivity</w:t>
-      </w:r>
-      <w:proofErr w:type="spellEnd"/>
-      <w:r>
-        <w:rPr>
-          <w:rStyle w:val="normaltextrun"/>
-          <w:rFonts w:ascii="Calibri" w:hAnsi="Calibri" w:cs="Times"/>
-          <w:bCs/>
-          <w:color w:val="000000"/>
-        </w:rPr>
-        <w:t>}</w:t>
+        <w:t>${/NomissingActivity}</w:t>
       </w:r>
     </w:p>
     <w:p>
@@ -4562,9 +3578,55 @@
           <w:bCs/>
           <w:color w:val="000000"/>
         </w:rPr>
-        <w:t>${</w:t>
-      </w:r>
-      <w:proofErr w:type="spellStart"/>
+        <w:t>${NopassingCriteria}</w:t>
+      </w:r>
+    </w:p>
+    <w:p>
+      <w:pPr>
+        <w:pStyle w:val="Heading3"/>
+        <w:rPr>
+          <w:rFonts w:eastAsia="Times New Roman"/>
+        </w:rPr>
+      </w:pPr>
+      <w:r>
+        <w:rPr>
+          <w:rFonts w:eastAsia="Times New Roman"/>
+        </w:rPr>
+        <w:t xml:space="preserve">Passing/Grading Criteria  </w:t>
+      </w:r>
+    </w:p>
+    <w:p>
+      <w:pPr>
+        <w:spacing w:before="320" w:after="320"/>
+        <w:textAlignment w:val="baseline"/>
+        <w:rPr>
+          <w:rStyle w:val="eop"/>
+          <w:rFonts w:ascii="Calibri" w:hAnsi="Calibri" w:cs="Times"/>
+          <w:color w:val="000000"/>
+          <w:sz w:val="24"/>
+          <w:szCs w:val="24"/>
+        </w:rPr>
+      </w:pPr>
+      <w:r>
+        <w:rPr>
+          <w:rStyle w:val="eop"/>
+          <w:rFonts w:ascii="Calibri" w:hAnsi="Calibri" w:cs="Times"/>
+          <w:color w:val="000000"/>
+          <w:sz w:val="24"/>
+          <w:szCs w:val="24"/>
+        </w:rPr>
+        <w:t>${passingCriteria0}${passingCriteria1}${passingCriteria2}${passingCriteria3}${passingCriteria4}${passingCriteria5}${passingCriteria6}${passingCriteria7}${passingCriteria8}${passingCriteria9}${passingCriteria10}${passingCriteria11}${passingCriteria12}${passingCriteria13}${passingCriteria14}${passingCriteria15}${passingCriteria16}${passingCriteria17}${passingCriteria18}${passingCriteria19}${passingCriteria20}</w:t>
+      </w:r>
+    </w:p>
+    <w:p>
+      <w:pPr>
+        <w:spacing w:after="120"/>
+        <w:rPr>
+          <w:rFonts w:eastAsia="Times New Roman" w:cstheme="minorHAnsi"/>
+          <w:sz w:val="24"/>
+          <w:szCs w:val="24"/>
+        </w:rPr>
+      </w:pPr>
       <w:r>
         <w:rPr>
           <w:rStyle w:val="normaltextrun"/>
@@ -4572,157 +3634,39 @@
           <w:bCs/>
           <w:color w:val="000000"/>
         </w:rPr>
-        <w:t>NopassingCriteria</w:t>
-      </w:r>
-      <w:proofErr w:type="spellEnd"/>
-      <w:r>
+        <w:t>${/NopassingCriteria}</w:t>
+      </w:r>
+    </w:p>
+    <w:p>
+      <w:pPr>
+        <w:spacing w:after="120"/>
+        <w:rPr>
+          <w:rFonts w:eastAsia="Times New Roman" w:cstheme="minorHAnsi"/>
+          <w:sz w:val="24"/>
+          <w:szCs w:val="24"/>
+        </w:rPr>
+      </w:pPr>
+      <w:r>
+        <w:rPr>
+          <w:rFonts w:eastAsia="Times New Roman" w:cstheme="minorHAnsi"/>
+          <w:sz w:val="24"/>
+          <w:szCs w:val="24"/>
+        </w:rPr>
+        <w:t>${NoCustomResource}</w:t>
+      </w:r>
+    </w:p>
+    <w:p>
+      <w:pPr>
+        <w:pStyle w:val="Heading3"/>
         <w:rPr>
           <w:rStyle w:val="normaltextrun"/>
-          <w:rFonts w:ascii="Calibri" w:hAnsi="Calibri" w:cs="Times"/>
-          <w:bCs/>
-          <w:color w:val="000000"/>
-        </w:rPr>
-        <w:t>}</w:t>
-      </w:r>
-    </w:p>
-    <w:p>
-      <w:pPr>
-        <w:pStyle w:val="Heading3"/>
-        <w:rPr>
-          <w:rFonts w:eastAsia="Times New Roman"/>
-        </w:rPr>
-      </w:pPr>
-      <w:r>
-        <w:rPr>
-          <w:rFonts w:eastAsia="Times New Roman"/>
-        </w:rPr>
-        <w:t xml:space="preserve">Passing/Grading Criteria  </w:t>
-      </w:r>
-    </w:p>
-    <w:p>
-      <w:pPr>
-        <w:spacing w:before="320" w:after="320"/>
-        <w:textAlignment w:val="baseline"/>
-        <w:rPr>
-          <w:rStyle w:val="eop"/>
-          <w:rFonts w:ascii="Calibri" w:hAnsi="Calibri" w:cs="Times"/>
-          <w:color w:val="000000"/>
-          <w:sz w:val="24"/>
-          <w:szCs w:val="24"/>
-        </w:rPr>
-      </w:pPr>
-      <w:r>
-        <w:rPr>
-          <w:rStyle w:val="eop"/>
-          <w:rFonts w:ascii="Calibri" w:hAnsi="Calibri" w:cs="Times"/>
-          <w:color w:val="000000"/>
-          <w:sz w:val="24"/>
-          <w:szCs w:val="24"/>
-        </w:rPr>
-        <w:t>${passingCriteria0}${passingCriteria1}${passingCriteria2}${passingCriteria3}${passingCriteria4}${passingCriteria5}${passingCriteria6}${passingCriteria7}${passingCriteria8}${passingCriteria9}${passingCriteria10}${passingCriteria11}${passingCriteria12}${passingCriteria13}${passingCriteria14}${passingCriteria15}${passingCriteria16}${passingCriteria17}${passingCriteria18}${passingCriteria19}${passingCriteria20}</w:t>
-      </w:r>
-    </w:p>
-    <w:p>
-      <w:pPr>
-        <w:spacing w:after="120"/>
-        <w:rPr>
-          <w:rFonts w:eastAsia="Times New Roman" w:cstheme="minorHAnsi"/>
-          <w:sz w:val="24"/>
-          <w:szCs w:val="24"/>
         </w:rPr>
       </w:pPr>
       <w:r>
         <w:rPr>
           <w:rStyle w:val="normaltextrun"/>
-          <w:rFonts w:ascii="Calibri" w:hAnsi="Calibri" w:cs="Times"/>
-          <w:bCs/>
-          <w:color w:val="000000"/>
-        </w:rPr>
-        <w:t>${/</w:t>
-      </w:r>
-      <w:proofErr w:type="spellStart"/>
-      <w:r>
-        <w:rPr>
-          <w:rStyle w:val="normaltextrun"/>
-          <w:rFonts w:ascii="Calibri" w:hAnsi="Calibri" w:cs="Times"/>
-          <w:bCs/>
-          <w:color w:val="000000"/>
-        </w:rPr>
-        <w:t>NopassingCriteria</w:t>
-      </w:r>
-      <w:proofErr w:type="spellEnd"/>
-      <w:r>
-        <w:rPr>
-          <w:rStyle w:val="normaltextrun"/>
-          <w:rFonts w:ascii="Calibri" w:hAnsi="Calibri" w:cs="Times"/>
-          <w:bCs/>
-          <w:color w:val="000000"/>
-        </w:rPr>
-        <w:t>}</w:t>
-      </w:r>
-    </w:p>
-    <w:p>
-      <w:pPr>
-        <w:spacing w:after="120"/>
-        <w:rPr>
-          <w:rFonts w:eastAsia="Times New Roman" w:cstheme="minorHAnsi"/>
-          <w:sz w:val="24"/>
-          <w:szCs w:val="24"/>
-        </w:rPr>
-      </w:pPr>
-      <w:r>
-        <w:rPr>
-          <w:rFonts w:eastAsia="Times New Roman" w:cstheme="minorHAnsi"/>
-          <w:sz w:val="24"/>
-          <w:szCs w:val="24"/>
-        </w:rPr>
-        <w:t>${</w:t>
-      </w:r>
-      <w:proofErr w:type="spellStart"/>
-      <w:r>
-        <w:rPr>
-          <w:rFonts w:eastAsia="Times New Roman" w:cstheme="minorHAnsi"/>
-          <w:sz w:val="24"/>
-          <w:szCs w:val="24"/>
-        </w:rPr>
-        <w:t>NoCustomResource</w:t>
-      </w:r>
-      <w:proofErr w:type="spellEnd"/>
-      <w:r>
-        <w:rPr>
-          <w:rFonts w:eastAsia="Times New Roman" w:cstheme="minorHAnsi"/>
-          <w:sz w:val="24"/>
-          <w:szCs w:val="24"/>
-        </w:rPr>
-        <w:t>}</w:t>
-      </w:r>
-    </w:p>
-    <w:p>
-      <w:pPr>
-        <w:pStyle w:val="Heading3"/>
-        <w:rPr>
-          <w:rStyle w:val="normaltextrun"/>
-        </w:rPr>
-      </w:pPr>
-      <w:r>
-        <w:rPr>
-          <w:rStyle w:val="normaltextrun"/>
-        </w:rPr>
-        <w:t>${</w:t>
-      </w:r>
-      <w:proofErr w:type="spellStart"/>
-      <w:r>
-        <w:rPr>
-          <w:rStyle w:val="normaltextrun"/>
-        </w:rPr>
-        <w:t>custom_resource_title</w:t>
-      </w:r>
-      <w:proofErr w:type="spellEnd"/>
-      <w:r>
-        <w:rPr>
-          <w:rStyle w:val="normaltextrun"/>
-        </w:rPr>
-        <w:t>}</w:t>
+        </w:rPr>
+        <w:t>${custom_resource_title}</w:t>
       </w:r>
     </w:p>
     <w:p>
@@ -4756,25 +3700,7 @@
           <w:sz w:val="24"/>
           <w:szCs w:val="24"/>
         </w:rPr>
-        <w:t>${/</w:t>
-      </w:r>
-      <w:proofErr w:type="spellStart"/>
-      <w:r>
-        <w:rPr>
-          <w:rFonts w:eastAsia="Times New Roman" w:cstheme="minorHAnsi"/>
-          <w:sz w:val="24"/>
-          <w:szCs w:val="24"/>
-        </w:rPr>
-        <w:t>NoCustomResource</w:t>
-      </w:r>
-      <w:proofErr w:type="spellEnd"/>
-      <w:r>
-        <w:rPr>
-          <w:rFonts w:eastAsia="Times New Roman" w:cstheme="minorHAnsi"/>
-          <w:sz w:val="24"/>
-          <w:szCs w:val="24"/>
-        </w:rPr>
-        <w:t>}</w:t>
+        <w:t>${/NoCustomResource}</w:t>
       </w:r>
     </w:p>
     <w:p>
@@ -4842,21 +3768,7 @@
             <w:rStyle w:val="Hyperlink"/>
             <w:rFonts w:ascii="Calibri" w:hAnsi="Calibri" w:cs="Times"/>
           </w:rPr>
-          <w:t>UBC Okanagan’s Aca</w:t>
-        </w:r>
-        <w:r>
-          <w:rPr>
-            <w:rStyle w:val="Hyperlink"/>
-            <w:rFonts w:ascii="Calibri" w:hAnsi="Calibri" w:cs="Times"/>
-          </w:rPr>
-          <w:t>d</w:t>
-        </w:r>
-        <w:r>
-          <w:rPr>
-            <w:rStyle w:val="Hyperlink"/>
-            <w:rFonts w:ascii="Calibri" w:hAnsi="Calibri" w:cs="Times"/>
-          </w:rPr>
-          <w:t>emic Calendar</w:t>
+          <w:t>UBC Okanagan’s Academic Calendar</w:t>
         </w:r>
       </w:hyperlink>
       <w:r>
@@ -4871,28 +3783,53 @@
             <w:rStyle w:val="Hyperlink"/>
             <w:rFonts w:ascii="Calibri" w:hAnsi="Calibri" w:cs="Times"/>
           </w:rPr>
-          <w:t xml:space="preserve">term dates and </w:t>
+          <w:t>term dates and deadlines</w:t>
         </w:r>
+      </w:hyperlink>
+      <w:r>
+        <w:rPr>
+          <w:rFonts w:ascii="Calibri" w:hAnsi="Calibri" w:cs="Times"/>
+        </w:rPr>
+        <w:t>.</w:t>
+      </w:r>
+    </w:p>
+    <w:p>
+      <w:pPr>
+        <w:pStyle w:val="Heading3"/>
+      </w:pPr>
+      <w:r>
+        <w:t>Resources to Support Student Success</w:t>
+      </w:r>
+    </w:p>
+    <w:p>
+      <w:pPr>
+        <w:pStyle w:val="paragraph"/>
+        <w:spacing w:after="0"/>
+        <w:textAlignment w:val="baseline"/>
+        <w:rPr>
+          <w:rFonts w:ascii="Calibri" w:hAnsi="Calibri" w:cs="Times"/>
+        </w:rPr>
+      </w:pPr>
+      <w:r>
+        <w:rPr>
+          <w:rFonts w:ascii="Calibri" w:hAnsi="Calibri" w:cs="Times"/>
+        </w:rPr>
+        <w:t xml:space="preserve">Visit the </w:t>
+      </w:r>
+      <w:hyperlink r:id="rId10" w:history="1">
         <w:r>
           <w:rPr>
             <w:rStyle w:val="Hyperlink"/>
             <w:rFonts w:ascii="Calibri" w:hAnsi="Calibri" w:cs="Times"/>
           </w:rPr>
-          <w:t>d</w:t>
-        </w:r>
-        <w:r>
-          <w:rPr>
-            <w:rStyle w:val="Hyperlink"/>
-            <w:rFonts w:ascii="Calibri" w:hAnsi="Calibri" w:cs="Times"/>
-          </w:rPr>
-          <w:t>eadlines</w:t>
+          <w:t>Student Support and Resources page</w:t>
         </w:r>
       </w:hyperlink>
       <w:r>
         <w:rPr>
           <w:rFonts w:ascii="Calibri" w:hAnsi="Calibri" w:cs="Times"/>
         </w:rPr>
-        <w:t>.</w:t>
+        <w:t xml:space="preserve"> to find one-on-one help or explore resources to support your experience at UBC Okanagan, as well as many other campus services available to all students.</w:t>
       </w:r>
     </w:p>
     <w:bookmarkEnd w:id="3"/>
@@ -4979,7 +3916,7 @@
         </w:rPr>
         <w:t xml:space="preserve">e </w:t>
       </w:r>
-      <w:hyperlink r:id="rId10" w:history="1">
+      <w:hyperlink r:id="rId11" w:history="1">
         <w:r>
           <w:rPr>
             <w:rStyle w:val="Hyperlink"/>
@@ -5094,7 +4031,7 @@
         </w:rPr>
         <w:t xml:space="preserve">. Violations of academic integrity (i.e., </w:t>
       </w:r>
-      <w:hyperlink r:id="rId11" w:history="1">
+      <w:hyperlink r:id="rId12" w:history="1">
         <w:r>
           <w:rPr>
             <w:rStyle w:val="Hyperlink"/>
@@ -5119,7 +4056,14 @@
         <w:rPr>
           <w:rFonts w:ascii="Calibri" w:hAnsi="Calibri" w:cs="Times"/>
         </w:rPr>
-        <w:t xml:space="preserve">For example, incidences of plagiarism or cheating may result in a mark of zero on the assignment </w:t>
+        <w:t xml:space="preserve">For example, incidences </w:t>
+      </w:r>
+      <w:r>
+        <w:rPr>
+          <w:rFonts w:ascii="Calibri" w:hAnsi="Calibri" w:cs="Times"/>
+        </w:rPr>
+        <w:lastRenderedPageBreak/>
+        <w:t xml:space="preserve">of plagiarism or cheating may result in a mark of zero on the assignment </w:t>
       </w:r>
       <w:r>
         <w:rPr>
@@ -5133,7 +4077,6 @@
         <w:rPr>
           <w:rFonts w:eastAsia="Times New Roman"/>
         </w:rPr>
-        <w:lastRenderedPageBreak/>
         <w:t>${/</w:t>
       </w:r>
       <w:r>
@@ -5203,21 +4146,7 @@
         <w:rPr>
           <w:rFonts w:ascii="Calibri" w:hAnsi="Calibri" w:cs="Times"/>
         </w:rPr>
-        <w:t>${</w:t>
-      </w:r>
-      <w:proofErr w:type="spellStart"/>
-      <w:r>
-        <w:rPr>
-          <w:rFonts w:ascii="Calibri" w:hAnsi="Calibri" w:cs="Times"/>
-        </w:rPr>
-        <w:t>NoCopyright</w:t>
-      </w:r>
-      <w:proofErr w:type="spellEnd"/>
-      <w:r>
-        <w:rPr>
-          <w:rFonts w:ascii="Calibri" w:hAnsi="Calibri" w:cs="Times"/>
-        </w:rPr>
-        <w:t>}</w:t>
+        <w:t>${NoCopyright}</w:t>
       </w:r>
     </w:p>
     <w:p>
@@ -5280,21 +4209,7 @@
         <w:rPr>
           <w:rFonts w:ascii="Calibri" w:hAnsi="Calibri" w:cs="Times"/>
         </w:rPr>
-        <w:t>${/</w:t>
-      </w:r>
-      <w:proofErr w:type="spellStart"/>
-      <w:r>
-        <w:rPr>
-          <w:rFonts w:ascii="Calibri" w:hAnsi="Calibri" w:cs="Times"/>
-        </w:rPr>
-        <w:t>NoCopyright</w:t>
-      </w:r>
-      <w:proofErr w:type="spellEnd"/>
-      <w:r>
-        <w:rPr>
-          <w:rFonts w:ascii="Calibri" w:hAnsi="Calibri" w:cs="Times"/>
-        </w:rPr>
-        <w:t>}</w:t>
+        <w:t>${/NoCopyright}</w:t>
       </w:r>
     </w:p>
     <w:p>
@@ -5312,25 +4227,7 @@
           <w:sz w:val="24"/>
           <w:szCs w:val="24"/>
         </w:rPr>
-        <w:t>${</w:t>
-      </w:r>
-      <w:proofErr w:type="spellStart"/>
-      <w:r>
-        <w:rPr>
-          <w:rFonts w:eastAsia="Times New Roman" w:cstheme="minorHAnsi"/>
-          <w:sz w:val="24"/>
-          <w:szCs w:val="24"/>
-        </w:rPr>
-        <w:t>NoCreativeCommons</w:t>
-      </w:r>
-      <w:proofErr w:type="spellEnd"/>
-      <w:r>
-        <w:rPr>
-          <w:rFonts w:eastAsia="Times New Roman" w:cstheme="minorHAnsi"/>
-          <w:sz w:val="24"/>
-          <w:szCs w:val="24"/>
-        </w:rPr>
-        <w:t>}</w:t>
+        <w:t>${NoCreativeCommons}</w:t>
       </w:r>
     </w:p>
     <w:p>
@@ -5383,7 +4280,6 @@
         </w:rPr>
         <w:t>${</w:t>
       </w:r>
-      <w:proofErr w:type="spellStart"/>
       <w:r>
         <w:rPr>
           <w:rFonts w:eastAsia="Times New Roman"/>
@@ -5400,9 +4296,8 @@
           <w:sz w:val="24"/>
           <w:szCs w:val="24"/>
         </w:rPr>
-        <w:t>Name</w:t>
-      </w:r>
-      <w:proofErr w:type="spellEnd"/>
+        <w:t>Name}</w:t>
+      </w:r>
       <w:r>
         <w:rPr>
           <w:rFonts w:eastAsia="Times New Roman"/>
@@ -5410,7 +4305,7 @@
           <w:sz w:val="24"/>
           <w:szCs w:val="24"/>
         </w:rPr>
-        <w:t>}</w:t>
+        <w:t>: ${courseTitle</w:t>
       </w:r>
       <w:r>
         <w:rPr>
@@ -5419,9 +4314,8 @@
           <w:sz w:val="24"/>
           <w:szCs w:val="24"/>
         </w:rPr>
-        <w:t>: ${</w:t>
-      </w:r>
-      <w:proofErr w:type="spellStart"/>
+        <w:t>}</w:t>
+      </w:r>
       <w:r>
         <w:rPr>
           <w:rFonts w:eastAsia="Times New Roman"/>
@@ -5429,9 +4323,8 @@
           <w:sz w:val="24"/>
           <w:szCs w:val="24"/>
         </w:rPr>
-        <w:t>courseTitle</w:t>
-      </w:r>
-      <w:proofErr w:type="spellEnd"/>
+        <w:t> © 2022 by ${</w:t>
+      </w:r>
       <w:r>
         <w:rPr>
           <w:rFonts w:eastAsia="Times New Roman"/>
@@ -5439,7 +4332,7 @@
           <w:sz w:val="24"/>
           <w:szCs w:val="24"/>
         </w:rPr>
-        <w:t>}</w:t>
+        <w:t>courseInstructor</w:t>
       </w:r>
       <w:r>
         <w:rPr>
@@ -5448,9 +4341,8 @@
           <w:sz w:val="24"/>
           <w:szCs w:val="24"/>
         </w:rPr>
-        <w:t> © 2022 by ${</w:t>
-      </w:r>
-      <w:proofErr w:type="spellStart"/>
+        <w:t>} is licensed under ${creativeCommons}</w:t>
+      </w:r>
       <w:r>
         <w:rPr>
           <w:rFonts w:eastAsia="Times New Roman"/>
@@ -5458,48 +4350,9 @@
           <w:sz w:val="24"/>
           <w:szCs w:val="24"/>
         </w:rPr>
-        <w:t>courseInstructor</w:t>
-      </w:r>
-      <w:proofErr w:type="spellEnd"/>
-      <w:r>
-        <w:rPr>
-          <w:rFonts w:eastAsia="Times New Roman"/>
-          <w:color w:val="212121"/>
-          <w:sz w:val="24"/>
-          <w:szCs w:val="24"/>
-        </w:rPr>
-        <w:t>} is licensed under ${</w:t>
-      </w:r>
-      <w:proofErr w:type="spellStart"/>
-      <w:r>
-        <w:rPr>
-          <w:rFonts w:eastAsia="Times New Roman"/>
-          <w:color w:val="212121"/>
-          <w:sz w:val="24"/>
-          <w:szCs w:val="24"/>
-        </w:rPr>
-        <w:t>creativeCommons</w:t>
-      </w:r>
-      <w:proofErr w:type="spellEnd"/>
-      <w:r>
-        <w:rPr>
-          <w:rFonts w:eastAsia="Times New Roman"/>
-          <w:color w:val="212121"/>
-          <w:sz w:val="24"/>
-          <w:szCs w:val="24"/>
-        </w:rPr>
-        <w:t>}</w:t>
-      </w:r>
-      <w:r>
-        <w:rPr>
-          <w:rFonts w:eastAsia="Times New Roman"/>
-          <w:color w:val="212121"/>
-          <w:sz w:val="24"/>
-          <w:szCs w:val="24"/>
-        </w:rPr>
         <w:t xml:space="preserve">. Visit the </w:t>
       </w:r>
-      <w:hyperlink r:id="rId12" w:history="1">
+      <w:hyperlink r:id="rId13" w:history="1">
         <w:r>
           <w:rPr>
             <w:rStyle w:val="Hyperlink"/>
@@ -5544,7 +4397,6 @@
         </w:rPr>
         <w:t>${/</w:t>
       </w:r>
-      <w:proofErr w:type="spellStart"/>
       <w:r>
         <w:rPr>
           <w:rStyle w:val="Hyperlink"/>
@@ -5553,7 +4405,6 @@
         </w:rPr>
         <w:t>NoCreativeCommons</w:t>
       </w:r>
-      <w:proofErr w:type="spellEnd"/>
       <w:r>
         <w:rPr>
           <w:rFonts w:eastAsia="Times New Roman" w:cstheme="minorHAnsi"/>
@@ -5590,7 +4441,6 @@
         </w:rPr>
         <w:t>${</w:t>
       </w:r>
-      <w:proofErr w:type="spellStart"/>
       <w:r>
         <w:rPr>
           <w:rStyle w:val="eop"/>
@@ -5598,7 +4448,6 @@
         </w:rPr>
         <w:t>genAIprohibit</w:t>
       </w:r>
-      <w:proofErr w:type="spellEnd"/>
       <w:r>
         <w:rPr>
           <w:rStyle w:val="eop"/>
@@ -5623,14 +4472,12 @@
       <w:r>
         <w:t>${</w:t>
       </w:r>
-      <w:proofErr w:type="spellStart"/>
       <w:r>
         <w:t>genAI</w:t>
       </w:r>
       <w:r>
         <w:t>prohibit</w:t>
       </w:r>
-      <w:proofErr w:type="spellEnd"/>
       <w:r>
         <w:t>-t</w:t>
       </w:r>
@@ -5660,204 +4507,7 @@
         <w:rPr>
           <w:rFonts w:ascii="Calibri" w:hAnsi="Calibri" w:cs="Times"/>
         </w:rPr>
-        <w:t xml:space="preserve">: The use of generative AI tools, including </w:t>
-      </w:r>
-      <w:proofErr w:type="spellStart"/>
-      <w:r>
-        <w:rPr>
-          <w:rFonts w:ascii="Calibri" w:hAnsi="Calibri" w:cs="Times"/>
-        </w:rPr>
-        <w:t>ChatGPT</w:t>
-      </w:r>
-      <w:proofErr w:type="spellEnd"/>
-      <w:r>
-        <w:rPr>
-          <w:rFonts w:ascii="Calibri" w:hAnsi="Calibri" w:cs="Times"/>
-        </w:rPr>
-        <w:t xml:space="preserve"> and other similar tools, to complete or support the completion of any form of assignment or assessment in this course is not allowed and would be considered academic misconduct. Learn more through </w:t>
-      </w:r>
-      <w:hyperlink r:id="rId13" w:history="1">
-        <w:r>
-          <w:rPr>
-            <w:rFonts w:ascii="Calibri" w:hAnsi="Calibri" w:cs="Times"/>
-            <w:color w:val="0070C0"/>
-            <w:u w:val="single"/>
-          </w:rPr>
-          <w:t>the Generative AI website</w:t>
-        </w:r>
-      </w:hyperlink>
-      <w:r>
-        <w:rPr>
-          <w:rFonts w:ascii="Calibri" w:hAnsi="Calibri" w:cs="Times"/>
-        </w:rPr>
-        <w:t>.</w:t>
-      </w:r>
-    </w:p>
-    <w:p>
-      <w:pPr>
-        <w:pStyle w:val="paragraph"/>
-        <w:spacing w:before="0" w:beforeAutospacing="0" w:after="0" w:afterAutospacing="0"/>
-        <w:textAlignment w:val="baseline"/>
-        <w:rPr>
-          <w:rFonts w:ascii="Calibri" w:hAnsi="Calibri" w:cs="Times"/>
-        </w:rPr>
-      </w:pPr>
-    </w:p>
-    <w:p>
-      <w:pPr>
-        <w:pStyle w:val="paragraph"/>
-        <w:spacing w:before="0" w:beforeAutospacing="0" w:after="0" w:afterAutospacing="0"/>
-        <w:textAlignment w:val="baseline"/>
-        <w:rPr>
-          <w:rStyle w:val="eop"/>
-          <w:rFonts w:ascii="Calibri" w:hAnsi="Calibri" w:cs="Times"/>
-        </w:rPr>
-      </w:pPr>
-      <w:r>
-        <w:rPr>
-          <w:rFonts w:ascii="Calibri" w:hAnsi="Calibri" w:cs="Times"/>
-        </w:rPr>
-        <w:t xml:space="preserve"> </w:t>
-      </w:r>
-      <w:r>
-        <w:rPr>
-          <w:rStyle w:val="eop"/>
-          <w:rFonts w:ascii="Calibri" w:hAnsi="Calibri" w:cs="Times"/>
-        </w:rPr>
-        <w:t>${/</w:t>
-      </w:r>
-      <w:proofErr w:type="spellStart"/>
-      <w:r>
-        <w:rPr>
-          <w:rStyle w:val="eop"/>
-          <w:rFonts w:ascii="Calibri" w:hAnsi="Calibri" w:cs="Times"/>
-        </w:rPr>
-        <w:t>genAI</w:t>
-      </w:r>
-      <w:r>
-        <w:rPr>
-          <w:rStyle w:val="eop"/>
-          <w:rFonts w:ascii="Calibri" w:hAnsi="Calibri" w:cs="Times"/>
-        </w:rPr>
-        <w:t>prohibit</w:t>
-      </w:r>
-      <w:proofErr w:type="spellEnd"/>
-      <w:r>
-        <w:rPr>
-          <w:rStyle w:val="eop"/>
-          <w:rFonts w:ascii="Calibri" w:hAnsi="Calibri" w:cs="Times"/>
-        </w:rPr>
-        <w:t>}</w:t>
-      </w:r>
-    </w:p>
-    <w:p>
-      <w:pPr>
-        <w:pStyle w:val="paragraph"/>
-        <w:spacing w:before="0" w:beforeAutospacing="0" w:after="0" w:afterAutospacing="0"/>
-        <w:textAlignment w:val="baseline"/>
-        <w:rPr>
-          <w:rStyle w:val="eop"/>
-          <w:rFonts w:ascii="Calibri" w:hAnsi="Calibri" w:cs="Times"/>
-        </w:rPr>
-      </w:pPr>
-    </w:p>
-    <w:p>
-      <w:pPr>
-        <w:pStyle w:val="paragraph"/>
-        <w:spacing w:before="0" w:beforeAutospacing="0" w:after="0" w:afterAutospacing="0"/>
-        <w:textAlignment w:val="baseline"/>
-        <w:rPr>
-          <w:rStyle w:val="eop"/>
-          <w:rFonts w:ascii="Calibri" w:hAnsi="Calibri" w:cs="Times"/>
-        </w:rPr>
-      </w:pPr>
-    </w:p>
-    <w:p>
-      <w:pPr>
-        <w:pStyle w:val="paragraph"/>
-        <w:spacing w:before="0" w:beforeAutospacing="0" w:after="0" w:afterAutospacing="0"/>
-        <w:textAlignment w:val="baseline"/>
-        <w:rPr>
-          <w:rStyle w:val="eop"/>
-          <w:rFonts w:ascii="Calibri" w:hAnsi="Calibri" w:cs="Times"/>
-        </w:rPr>
-      </w:pPr>
-      <w:r>
-        <w:rPr>
-          <w:rStyle w:val="eop"/>
-          <w:rFonts w:ascii="Calibri" w:hAnsi="Calibri" w:cs="Times"/>
-        </w:rPr>
-        <w:t>${</w:t>
-      </w:r>
-      <w:proofErr w:type="spellStart"/>
-      <w:r>
-        <w:rPr>
-          <w:rStyle w:val="eop"/>
-          <w:rFonts w:ascii="Calibri" w:hAnsi="Calibri" w:cs="Times"/>
-        </w:rPr>
-        <w:t>genAI</w:t>
-      </w:r>
-      <w:proofErr w:type="spellEnd"/>
-      <w:r>
-        <w:rPr>
-          <w:rStyle w:val="eop"/>
-          <w:rFonts w:ascii="Calibri" w:hAnsi="Calibri" w:cs="Times"/>
-        </w:rPr>
-        <w:t>}</w:t>
-      </w:r>
-    </w:p>
-    <w:p>
-      <w:pPr>
-        <w:rPr>
-          <w:rFonts w:ascii="Calibri" w:hAnsi="Calibri" w:cs="Times"/>
-          <w:sz w:val="24"/>
-          <w:szCs w:val="24"/>
-        </w:rPr>
-      </w:pPr>
-    </w:p>
-    <w:p>
-      <w:pPr>
-        <w:pStyle w:val="Heading3"/>
-      </w:pPr>
-      <w:r>
-        <w:t>${</w:t>
-      </w:r>
-      <w:proofErr w:type="spellStart"/>
-      <w:r>
-        <w:t>genAI</w:t>
-      </w:r>
-      <w:proofErr w:type="spellEnd"/>
-      <w:r>
-        <w:t>-t</w:t>
-      </w:r>
-      <w:r>
-        <w:t>itle}</w:t>
-      </w:r>
-    </w:p>
-    <w:p/>
-    <w:p>
-      <w:pPr>
-        <w:pStyle w:val="paragraph"/>
-        <w:spacing w:before="0" w:beforeAutospacing="0" w:after="0" w:afterAutospacing="0"/>
-        <w:textAlignment w:val="baseline"/>
-        <w:rPr>
-          <w:rFonts w:ascii="Calibri" w:hAnsi="Calibri" w:cs="Times"/>
-        </w:rPr>
-      </w:pPr>
-      <w:r>
-        <w:rPr>
-          <w:rFonts w:ascii="Calibri" w:hAnsi="Calibri" w:cs="Times"/>
-          <w:b/>
-          <w:bCs/>
-        </w:rPr>
-        <w:lastRenderedPageBreak/>
-        <w:t>Use of generative artificial intelligence (AI)</w:t>
-      </w:r>
-      <w:r>
-        <w:rPr>
-          <w:rFonts w:ascii="Calibri" w:hAnsi="Calibri" w:cs="Times"/>
-        </w:rPr>
-        <w:t xml:space="preserve">: Students are permitted to use artificial intelligence tools, including generative AI, to gather information, review concepts or to help produce assignments. However, students are ultimately accountable for the work they submit, and any content generated or supported by an artificial intelligence tool must be cited appropriately. Use of AI tools is not permitted during midterm exams and final exams in this course. Learn more through </w:t>
+        <w:t xml:space="preserve">: The use of generative AI tools, including ChatGPT and other similar tools, to complete or support the completion of any form of assignment or assessment in this course is not allowed and would be considered academic misconduct. Learn more through </w:t>
       </w:r>
       <w:hyperlink r:id="rId14" w:history="1">
         <w:r>
@@ -5881,6 +4531,9 @@
         <w:pStyle w:val="paragraph"/>
         <w:spacing w:before="0" w:beforeAutospacing="0" w:after="0" w:afterAutospacing="0"/>
         <w:textAlignment w:val="baseline"/>
+        <w:rPr>
+          <w:rFonts w:ascii="Calibri" w:hAnsi="Calibri" w:cs="Times"/>
+        </w:rPr>
       </w:pPr>
     </w:p>
     <w:p>
@@ -5897,6 +4550,7 @@
         <w:rPr>
           <w:rFonts w:ascii="Calibri" w:hAnsi="Calibri" w:cs="Times"/>
         </w:rPr>
+        <w:lastRenderedPageBreak/>
         <w:t xml:space="preserve"> </w:t>
       </w:r>
       <w:r>
@@ -5906,7 +4560,6 @@
         </w:rPr>
         <w:t>${/</w:t>
       </w:r>
-      <w:proofErr w:type="spellStart"/>
       <w:r>
         <w:rPr>
           <w:rStyle w:val="eop"/>
@@ -5914,7 +4567,13 @@
         </w:rPr>
         <w:t>genAI</w:t>
       </w:r>
-      <w:proofErr w:type="spellEnd"/>
+      <w:r>
+        <w:rPr>
+          <w:rStyle w:val="eop"/>
+          <w:rFonts w:ascii="Calibri" w:hAnsi="Calibri" w:cs="Times"/>
+        </w:rPr>
+        <w:t>prohibit</w:t>
+      </w:r>
       <w:r>
         <w:rPr>
           <w:rStyle w:val="eop"/>
@@ -5934,11 +4593,167 @@
         </w:rPr>
       </w:pPr>
     </w:p>
+    <w:p>
+      <w:pPr>
+        <w:pStyle w:val="paragraph"/>
+        <w:spacing w:before="0" w:beforeAutospacing="0" w:after="0" w:afterAutospacing="0"/>
+        <w:textAlignment w:val="baseline"/>
+        <w:rPr>
+          <w:rStyle w:val="eop"/>
+          <w:rFonts w:ascii="Calibri" w:hAnsi="Calibri" w:cs="Times"/>
+        </w:rPr>
+      </w:pPr>
+    </w:p>
+    <w:p>
+      <w:pPr>
+        <w:pStyle w:val="paragraph"/>
+        <w:spacing w:before="0" w:beforeAutospacing="0" w:after="0" w:afterAutospacing="0"/>
+        <w:textAlignment w:val="baseline"/>
+        <w:rPr>
+          <w:rStyle w:val="eop"/>
+          <w:rFonts w:ascii="Calibri" w:hAnsi="Calibri" w:cs="Times"/>
+        </w:rPr>
+      </w:pPr>
+      <w:r>
+        <w:rPr>
+          <w:rStyle w:val="eop"/>
+          <w:rFonts w:ascii="Calibri" w:hAnsi="Calibri" w:cs="Times"/>
+        </w:rPr>
+        <w:t>${</w:t>
+      </w:r>
+      <w:r>
+        <w:rPr>
+          <w:rStyle w:val="eop"/>
+          <w:rFonts w:ascii="Calibri" w:hAnsi="Calibri" w:cs="Times"/>
+        </w:rPr>
+        <w:t>genAI}</w:t>
+      </w:r>
+    </w:p>
+    <w:p>
+      <w:pPr>
+        <w:rPr>
+          <w:rFonts w:ascii="Calibri" w:hAnsi="Calibri" w:cs="Times"/>
+          <w:sz w:val="24"/>
+          <w:szCs w:val="24"/>
+        </w:rPr>
+      </w:pPr>
+    </w:p>
+    <w:p>
+      <w:pPr>
+        <w:pStyle w:val="Heading3"/>
+      </w:pPr>
+      <w:r>
+        <w:t>${</w:t>
+      </w:r>
+      <w:r>
+        <w:t>genAI-t</w:t>
+      </w:r>
+      <w:r>
+        <w:t>itle}</w:t>
+      </w:r>
+    </w:p>
+    <w:p/>
+    <w:p>
+      <w:pPr>
+        <w:pStyle w:val="paragraph"/>
+        <w:spacing w:before="0" w:beforeAutospacing="0" w:after="0" w:afterAutospacing="0"/>
+        <w:textAlignment w:val="baseline"/>
+        <w:rPr>
+          <w:rFonts w:ascii="Calibri" w:hAnsi="Calibri" w:cs="Times"/>
+        </w:rPr>
+      </w:pPr>
+      <w:r>
+        <w:rPr>
+          <w:rFonts w:ascii="Calibri" w:hAnsi="Calibri" w:cs="Times"/>
+          <w:b/>
+          <w:bCs/>
+        </w:rPr>
+        <w:t>Use of generative artificial intelligence (AI)</w:t>
+      </w:r>
+      <w:r>
+        <w:rPr>
+          <w:rFonts w:ascii="Calibri" w:hAnsi="Calibri" w:cs="Times"/>
+        </w:rPr>
+        <w:t xml:space="preserve">: Students are permitted to use artificial intelligence tools, including generative AI, to gather information, review concepts or to help produce assignments. However, students are ultimately accountable for the work they submit, and any content generated or supported by an artificial intelligence tool must be cited appropriately. Use of AI tools is not permitted during midterm exams and final exams in this course. Learn more through </w:t>
+      </w:r>
+      <w:hyperlink r:id="rId15" w:history="1">
+        <w:r>
+          <w:rPr>
+            <w:rFonts w:ascii="Calibri" w:hAnsi="Calibri" w:cs="Times"/>
+            <w:color w:val="0070C0"/>
+            <w:u w:val="single"/>
+          </w:rPr>
+          <w:t>the Generative AI website</w:t>
+        </w:r>
+      </w:hyperlink>
+      <w:r>
+        <w:rPr>
+          <w:rFonts w:ascii="Calibri" w:hAnsi="Calibri" w:cs="Times"/>
+        </w:rPr>
+        <w:t>.</w:t>
+      </w:r>
+    </w:p>
+    <w:p>
+      <w:pPr>
+        <w:pStyle w:val="paragraph"/>
+        <w:spacing w:before="0" w:beforeAutospacing="0" w:after="0" w:afterAutospacing="0"/>
+        <w:textAlignment w:val="baseline"/>
+      </w:pPr>
+    </w:p>
+    <w:p>
+      <w:pPr>
+        <w:pStyle w:val="paragraph"/>
+        <w:spacing w:before="0" w:beforeAutospacing="0" w:after="0" w:afterAutospacing="0"/>
+        <w:textAlignment w:val="baseline"/>
+        <w:rPr>
+          <w:rStyle w:val="eop"/>
+          <w:rFonts w:ascii="Calibri" w:hAnsi="Calibri" w:cs="Times"/>
+        </w:rPr>
+      </w:pPr>
+      <w:r>
+        <w:rPr>
+          <w:rFonts w:ascii="Calibri" w:hAnsi="Calibri" w:cs="Times"/>
+        </w:rPr>
+        <w:t xml:space="preserve"> </w:t>
+      </w:r>
+      <w:r>
+        <w:rPr>
+          <w:rStyle w:val="eop"/>
+          <w:rFonts w:ascii="Calibri" w:hAnsi="Calibri" w:cs="Times"/>
+        </w:rPr>
+        <w:t>${/</w:t>
+      </w:r>
+      <w:r>
+        <w:rPr>
+          <w:rStyle w:val="eop"/>
+          <w:rFonts w:ascii="Calibri" w:hAnsi="Calibri" w:cs="Times"/>
+        </w:rPr>
+        <w:t>genAI</w:t>
+      </w:r>
+      <w:r>
+        <w:rPr>
+          <w:rStyle w:val="eop"/>
+          <w:rFonts w:ascii="Calibri" w:hAnsi="Calibri" w:cs="Times"/>
+        </w:rPr>
+        <w:t>}</w:t>
+      </w:r>
+    </w:p>
+    <w:p>
+      <w:pPr>
+        <w:pStyle w:val="paragraph"/>
+        <w:spacing w:before="0" w:beforeAutospacing="0" w:after="0" w:afterAutospacing="0"/>
+        <w:textAlignment w:val="baseline"/>
+        <w:rPr>
+          <w:rStyle w:val="eop"/>
+          <w:rFonts w:ascii="Calibri" w:hAnsi="Calibri" w:cs="Times"/>
+        </w:rPr>
+      </w:pPr>
+    </w:p>
     <w:p/>
     <w:sectPr>
-      <w:footerReference w:type="default" r:id="rId15"/>
-      <w:headerReference w:type="first" r:id="rId16"/>
-      <w:footerReference w:type="first" r:id="rId17"/>
+      <w:footerReference w:type="default" r:id="rId16"/>
+      <w:headerReference w:type="first" r:id="rId17"/>
+      <w:footerReference w:type="first" r:id="rId18"/>
       <w:pgSz w:w="12240" w:h="15840"/>
       <w:pgMar w:top="1440" w:right="1440" w:bottom="1440" w:left="1440" w:header="720" w:footer="720" w:gutter="0"/>
       <w:cols w:space="720"/>
@@ -6002,43 +4817,7 @@
         <w:sz w:val="18"/>
         <w:szCs w:val="18"/>
       </w:rPr>
-      <w:t>${</w:t>
-    </w:r>
-    <w:proofErr w:type="spellStart"/>
-    <w:r>
-      <w:rPr>
-        <w:rFonts w:ascii="Calibri" w:hAnsi="Calibri" w:cs="Calibri"/>
-        <w:sz w:val="18"/>
-        <w:szCs w:val="18"/>
-      </w:rPr>
-      <w:t>courseCode</w:t>
-    </w:r>
-    <w:proofErr w:type="spellEnd"/>
-    <w:r>
-      <w:rPr>
-        <w:rFonts w:ascii="Calibri" w:hAnsi="Calibri" w:cs="Calibri"/>
-        <w:sz w:val="18"/>
-        <w:szCs w:val="18"/>
-      </w:rPr>
-      <w:t>}  ${</w:t>
-    </w:r>
-    <w:proofErr w:type="spellStart"/>
-    <w:r>
-      <w:rPr>
-        <w:rFonts w:ascii="Calibri" w:hAnsi="Calibri" w:cs="Calibri"/>
-        <w:sz w:val="18"/>
-        <w:szCs w:val="18"/>
-      </w:rPr>
-      <w:t>courseNumber</w:t>
-    </w:r>
-    <w:proofErr w:type="spellEnd"/>
-    <w:r>
-      <w:rPr>
-        <w:rFonts w:ascii="Calibri" w:hAnsi="Calibri" w:cs="Calibri"/>
-        <w:sz w:val="18"/>
-        <w:szCs w:val="18"/>
-      </w:rPr>
-      <w:t>}:</w:t>
+      <w:t>${courseCode}  ${courseNumber}:</w:t>
     </w:r>
     <w:r>
       <w:rPr>
@@ -6054,25 +4833,7 @@
         <w:sz w:val="18"/>
         <w:szCs w:val="18"/>
       </w:rPr>
-      <w:t xml:space="preserve">  ${</w:t>
-    </w:r>
-    <w:proofErr w:type="spellStart"/>
-    <w:r>
-      <w:rPr>
-        <w:rFonts w:ascii="Calibri" w:hAnsi="Calibri" w:cs="Calibri"/>
-        <w:sz w:val="18"/>
-        <w:szCs w:val="18"/>
-      </w:rPr>
-      <w:t>courseTitle</w:t>
-    </w:r>
-    <w:proofErr w:type="spellEnd"/>
-    <w:r>
-      <w:rPr>
-        <w:rFonts w:ascii="Calibri" w:hAnsi="Calibri" w:cs="Calibri"/>
-        <w:sz w:val="18"/>
-        <w:szCs w:val="18"/>
-      </w:rPr>
-      <w:t>}</w:t>
+      <w:t xml:space="preserve">  ${courseTitle}</w:t>
     </w:r>
     <w:bookmarkEnd w:id="4"/>
     <w:bookmarkEnd w:id="5"/>
@@ -6092,25 +4853,7 @@
         <w:sz w:val="18"/>
         <w:szCs w:val="18"/>
       </w:rPr>
-      <w:t>${</w:t>
-    </w:r>
-    <w:proofErr w:type="spellStart"/>
-    <w:r>
-      <w:rPr>
-        <w:rFonts w:ascii="Calibri" w:hAnsi="Calibri"/>
-        <w:sz w:val="18"/>
-        <w:szCs w:val="18"/>
-      </w:rPr>
-      <w:t>dateGenerated</w:t>
-    </w:r>
-    <w:proofErr w:type="spellEnd"/>
-    <w:r>
-      <w:rPr>
-        <w:rFonts w:ascii="Calibri" w:hAnsi="Calibri"/>
-        <w:sz w:val="18"/>
-        <w:szCs w:val="18"/>
-      </w:rPr>
-      <w:t>}</w:t>
+      <w:t>${dateGenerated}</w:t>
     </w:r>
   </w:p>
   <w:bookmarkEnd w:id="6"/>
@@ -6147,43 +4890,7 @@
         <w:sz w:val="18"/>
         <w:szCs w:val="18"/>
       </w:rPr>
-      <w:t>${</w:t>
-    </w:r>
-    <w:proofErr w:type="spellStart"/>
-    <w:r>
-      <w:rPr>
-        <w:rFonts w:ascii="Calibri" w:hAnsi="Calibri" w:cs="Calibri"/>
-        <w:sz w:val="18"/>
-        <w:szCs w:val="18"/>
-      </w:rPr>
-      <w:t>courseCode</w:t>
-    </w:r>
-    <w:proofErr w:type="spellEnd"/>
-    <w:r>
-      <w:rPr>
-        <w:rFonts w:ascii="Calibri" w:hAnsi="Calibri" w:cs="Calibri"/>
-        <w:sz w:val="18"/>
-        <w:szCs w:val="18"/>
-      </w:rPr>
-      <w:t>}  ${</w:t>
-    </w:r>
-    <w:proofErr w:type="spellStart"/>
-    <w:r>
-      <w:rPr>
-        <w:rFonts w:ascii="Calibri" w:hAnsi="Calibri" w:cs="Calibri"/>
-        <w:sz w:val="18"/>
-        <w:szCs w:val="18"/>
-      </w:rPr>
-      <w:t>courseNumber</w:t>
-    </w:r>
-    <w:proofErr w:type="spellEnd"/>
-    <w:r>
-      <w:rPr>
-        <w:rFonts w:ascii="Calibri" w:hAnsi="Calibri" w:cs="Calibri"/>
-        <w:sz w:val="18"/>
-        <w:szCs w:val="18"/>
-      </w:rPr>
-      <w:t xml:space="preserve">}:  </w:t>
+      <w:t xml:space="preserve">${courseCode}  ${courseNumber}:  </w:t>
     </w:r>
     <w:r>
       <w:rPr>
@@ -6199,25 +4906,7 @@
         <w:sz w:val="18"/>
         <w:szCs w:val="18"/>
       </w:rPr>
-      <w:t>${</w:t>
-    </w:r>
-    <w:proofErr w:type="spellStart"/>
-    <w:r>
-      <w:rPr>
-        <w:rFonts w:ascii="Calibri" w:hAnsi="Calibri" w:cs="Calibri"/>
-        <w:sz w:val="18"/>
-        <w:szCs w:val="18"/>
-      </w:rPr>
-      <w:t>courseTitle</w:t>
-    </w:r>
-    <w:proofErr w:type="spellEnd"/>
-    <w:r>
-      <w:rPr>
-        <w:rFonts w:ascii="Calibri" w:hAnsi="Calibri" w:cs="Calibri"/>
-        <w:sz w:val="18"/>
-        <w:szCs w:val="18"/>
-      </w:rPr>
-      <w:t>}</w:t>
+      <w:t>${courseTitle}</w:t>
     </w:r>
   </w:p>
   <w:p>
@@ -6235,25 +4924,7 @@
         <w:sz w:val="18"/>
         <w:szCs w:val="18"/>
       </w:rPr>
-      <w:t>${</w:t>
-    </w:r>
-    <w:proofErr w:type="spellStart"/>
-    <w:r>
-      <w:rPr>
-        <w:rFonts w:ascii="Calibri" w:hAnsi="Calibri"/>
-        <w:sz w:val="18"/>
-        <w:szCs w:val="18"/>
-      </w:rPr>
-      <w:t>dateGenerated</w:t>
-    </w:r>
-    <w:proofErr w:type="spellEnd"/>
-    <w:r>
-      <w:rPr>
-        <w:rFonts w:ascii="Calibri" w:hAnsi="Calibri"/>
-        <w:sz w:val="18"/>
-        <w:szCs w:val="18"/>
-      </w:rPr>
-      <w:t>}</w:t>
+      <w:t>${dateGenerated}</w:t>
     </w:r>
   </w:p>
   <w:p>

</xml_diff>